<commit_message>
added problem 3 part a
completed prblem 1 part a
</commit_message>
<xml_diff>
--- a/Project3/Project3 Group 26.docx
+++ b/Project3/Project3 Group 26.docx
@@ -2233,13 +2233,7 @@
                 <w:rPr>
                   <w:rFonts w:ascii="Cambria Math" w:eastAsiaTheme="minorEastAsia" w:hAnsi="Cambria Math"/>
                 </w:rPr>
-                <m:t>Xik=a</m:t>
-              </m:r>
-              <m:r>
-                <w:rPr>
-                  <w:rFonts w:ascii="Cambria Math" w:eastAsiaTheme="minorEastAsia" w:hAnsi="Cambria Math"/>
-                </w:rPr>
-                <m:t>k</m:t>
+                <m:t>Xik=ak</m:t>
               </m:r>
             </m:e>
           </m:nary>
@@ -2287,19 +2281,7 @@
                 <w:rPr>
                   <w:rFonts w:ascii="Cambria Math" w:eastAsiaTheme="minorEastAsia" w:hAnsi="Cambria Math"/>
                 </w:rPr>
-                <m:t>-</m:t>
-              </m:r>
-              <m:r>
-                <w:rPr>
-                  <w:rFonts w:ascii="Cambria Math" w:eastAsiaTheme="minorEastAsia" w:hAnsi="Cambria Math"/>
-                </w:rPr>
-                <m:t>Xik=</m:t>
-              </m:r>
-              <m:r>
-                <w:rPr>
-                  <w:rFonts w:ascii="Cambria Math" w:eastAsiaTheme="minorEastAsia" w:hAnsi="Cambria Math"/>
-                </w:rPr>
-                <m:t>-bk</m:t>
+                <m:t>-Xik=-bk</m:t>
               </m:r>
             </m:e>
           </m:nary>
@@ -2331,41 +2313,1812 @@
         <w:tab/>
         <w:t>Xik &gt;= 0</w:t>
       </w:r>
+    </w:p>
+    <w:p/>
+    <w:p>
+      <w:r>
+        <w:rPr>
+          <w:b/>
+          <w:bCs/>
+        </w:rPr>
+        <w:t xml:space="preserve">Problem 2: </w:t>
+      </w:r>
+      <w:r>
+        <w:t>A mixture problem</w:t>
+      </w:r>
+    </w:p>
+    <w:p/>
+    <w:p>
+      <w:pPr>
+        <w:rPr>
+          <w:bCs/>
+          <w:sz w:val="23"/>
+          <w:szCs w:val="23"/>
+        </w:rPr>
+      </w:pPr>
+      <w:r>
+        <w:rPr>
+          <w:b/>
+          <w:bCs/>
+          <w:sz w:val="23"/>
+          <w:szCs w:val="23"/>
+        </w:rPr>
+        <w:t xml:space="preserve">Problem 3: </w:t>
+      </w:r>
+      <w:r>
+        <w:rPr>
+          <w:bCs/>
+          <w:sz w:val="23"/>
+          <w:szCs w:val="23"/>
+        </w:rPr>
+        <w:t>Solving shortest path problems using linear programming.</w:t>
+      </w:r>
+    </w:p>
+    <w:p>
+      <w:pPr>
+        <w:rPr>
+          <w:bCs/>
+          <w:sz w:val="23"/>
+          <w:szCs w:val="23"/>
+        </w:rPr>
+      </w:pPr>
+      <w:r>
+        <w:rPr>
+          <w:bCs/>
+          <w:sz w:val="23"/>
+          <w:szCs w:val="23"/>
+        </w:rPr>
+        <w:t>Part A)</w:t>
+      </w:r>
+    </w:p>
+    <w:tbl>
+      <w:tblPr>
+        <w:tblW w:w="1920" w:type="dxa"/>
+        <w:tblLook w:val="04A0" w:firstRow="1" w:lastRow="0" w:firstColumn="1" w:lastColumn="0" w:noHBand="0" w:noVBand="1"/>
+      </w:tblPr>
+      <w:tblGrid>
+        <w:gridCol w:w="1090"/>
+        <w:gridCol w:w="960"/>
+      </w:tblGrid>
+      <w:tr>
+        <w:trPr>
+          <w:trHeight w:val="300"/>
+        </w:trPr>
+        <w:tc>
+          <w:tcPr>
+            <w:tcW w:w="960" w:type="dxa"/>
+            <w:tcBorders>
+              <w:top w:val="single" w:sz="4" w:space="0" w:color="auto"/>
+              <w:left w:val="single" w:sz="4" w:space="0" w:color="auto"/>
+              <w:bottom w:val="single" w:sz="4" w:space="0" w:color="auto"/>
+              <w:right w:val="single" w:sz="4" w:space="0" w:color="auto"/>
+            </w:tcBorders>
+            <w:shd w:val="clear" w:color="auto" w:fill="auto"/>
+            <w:noWrap/>
+            <w:vAlign w:val="bottom"/>
+            <w:hideMark/>
+          </w:tcPr>
+          <w:p>
+            <w:pPr>
+              <w:spacing w:after="0" w:line="240" w:lineRule="auto"/>
+              <w:rPr>
+                <w:rFonts w:ascii="Calibri" w:eastAsia="Times New Roman" w:hAnsi="Calibri" w:cs="Times New Roman"/>
+                <w:color w:val="000000"/>
+              </w:rPr>
+            </w:pPr>
+            <w:r>
+              <w:rPr>
+                <w:rFonts w:ascii="Calibri" w:eastAsia="Times New Roman" w:hAnsi="Calibri" w:cs="Times New Roman"/>
+                <w:color w:val="000000"/>
+              </w:rPr>
+              <w:t>VARIABLE</w:t>
+            </w:r>
+          </w:p>
+        </w:tc>
+        <w:tc>
+          <w:tcPr>
+            <w:tcW w:w="960" w:type="dxa"/>
+            <w:tcBorders>
+              <w:top w:val="single" w:sz="4" w:space="0" w:color="auto"/>
+              <w:left w:val="nil"/>
+              <w:bottom w:val="single" w:sz="4" w:space="0" w:color="auto"/>
+              <w:right w:val="single" w:sz="4" w:space="0" w:color="auto"/>
+            </w:tcBorders>
+            <w:shd w:val="clear" w:color="auto" w:fill="auto"/>
+            <w:noWrap/>
+            <w:vAlign w:val="bottom"/>
+            <w:hideMark/>
+          </w:tcPr>
+          <w:p>
+            <w:pPr>
+              <w:spacing w:after="0" w:line="240" w:lineRule="auto"/>
+              <w:rPr>
+                <w:rFonts w:ascii="Calibri" w:eastAsia="Times New Roman" w:hAnsi="Calibri" w:cs="Times New Roman"/>
+                <w:color w:val="000000"/>
+              </w:rPr>
+            </w:pPr>
+            <w:r>
+              <w:rPr>
+                <w:rFonts w:ascii="Calibri" w:eastAsia="Times New Roman" w:hAnsi="Calibri" w:cs="Times New Roman"/>
+                <w:color w:val="000000"/>
+              </w:rPr>
+              <w:t>VALUE</w:t>
+            </w:r>
+          </w:p>
+        </w:tc>
+      </w:tr>
+      <w:tr>
+        <w:trPr>
+          <w:trHeight w:val="300"/>
+        </w:trPr>
+        <w:tc>
+          <w:tcPr>
+            <w:tcW w:w="960" w:type="dxa"/>
+            <w:tcBorders>
+              <w:top w:val="nil"/>
+              <w:left w:val="single" w:sz="4" w:space="0" w:color="auto"/>
+              <w:bottom w:val="single" w:sz="4" w:space="0" w:color="auto"/>
+              <w:right w:val="single" w:sz="4" w:space="0" w:color="auto"/>
+            </w:tcBorders>
+            <w:shd w:val="clear" w:color="auto" w:fill="auto"/>
+            <w:noWrap/>
+            <w:vAlign w:val="bottom"/>
+            <w:hideMark/>
+          </w:tcPr>
+          <w:p>
+            <w:pPr>
+              <w:spacing w:after="0" w:line="240" w:lineRule="auto"/>
+              <w:rPr>
+                <w:rFonts w:ascii="Calibri" w:eastAsia="Times New Roman" w:hAnsi="Calibri" w:cs="Times New Roman"/>
+                <w:color w:val="000000"/>
+              </w:rPr>
+            </w:pPr>
+            <w:r>
+              <w:rPr>
+                <w:rFonts w:ascii="Calibri" w:eastAsia="Times New Roman" w:hAnsi="Calibri" w:cs="Times New Roman"/>
+                <w:color w:val="000000"/>
+              </w:rPr>
+              <w:t>B</w:t>
+            </w:r>
+          </w:p>
+        </w:tc>
+        <w:tc>
+          <w:tcPr>
+            <w:tcW w:w="960" w:type="dxa"/>
+            <w:tcBorders>
+              <w:top w:val="nil"/>
+              <w:left w:val="nil"/>
+              <w:bottom w:val="single" w:sz="4" w:space="0" w:color="auto"/>
+              <w:right w:val="single" w:sz="4" w:space="0" w:color="auto"/>
+            </w:tcBorders>
+            <w:shd w:val="clear" w:color="auto" w:fill="auto"/>
+            <w:noWrap/>
+            <w:vAlign w:val="bottom"/>
+            <w:hideMark/>
+          </w:tcPr>
+          <w:p>
+            <w:pPr>
+              <w:spacing w:after="0" w:line="240" w:lineRule="auto"/>
+              <w:jc w:val="right"/>
+              <w:rPr>
+                <w:rFonts w:ascii="Calibri" w:eastAsia="Times New Roman" w:hAnsi="Calibri" w:cs="Times New Roman"/>
+                <w:color w:val="000000"/>
+              </w:rPr>
+            </w:pPr>
+            <w:r>
+              <w:rPr>
+                <w:rFonts w:ascii="Calibri" w:eastAsia="Times New Roman" w:hAnsi="Calibri" w:cs="Times New Roman"/>
+                <w:color w:val="000000"/>
+              </w:rPr>
+              <w:t>2</w:t>
+            </w:r>
+          </w:p>
+        </w:tc>
+      </w:tr>
+      <w:tr>
+        <w:trPr>
+          <w:trHeight w:val="300"/>
+        </w:trPr>
+        <w:tc>
+          <w:tcPr>
+            <w:tcW w:w="960" w:type="dxa"/>
+            <w:tcBorders>
+              <w:top w:val="nil"/>
+              <w:left w:val="single" w:sz="4" w:space="0" w:color="auto"/>
+              <w:bottom w:val="single" w:sz="4" w:space="0" w:color="auto"/>
+              <w:right w:val="single" w:sz="4" w:space="0" w:color="auto"/>
+            </w:tcBorders>
+            <w:shd w:val="clear" w:color="auto" w:fill="auto"/>
+            <w:noWrap/>
+            <w:vAlign w:val="bottom"/>
+            <w:hideMark/>
+          </w:tcPr>
+          <w:p>
+            <w:pPr>
+              <w:spacing w:after="0" w:line="240" w:lineRule="auto"/>
+              <w:rPr>
+                <w:rFonts w:ascii="Calibri" w:eastAsia="Times New Roman" w:hAnsi="Calibri" w:cs="Times New Roman"/>
+                <w:color w:val="000000"/>
+              </w:rPr>
+            </w:pPr>
+            <w:r>
+              <w:rPr>
+                <w:rFonts w:ascii="Calibri" w:eastAsia="Times New Roman" w:hAnsi="Calibri" w:cs="Times New Roman"/>
+                <w:color w:val="000000"/>
+              </w:rPr>
+              <w:t>C</w:t>
+            </w:r>
+          </w:p>
+        </w:tc>
+        <w:tc>
+          <w:tcPr>
+            <w:tcW w:w="960" w:type="dxa"/>
+            <w:tcBorders>
+              <w:top w:val="nil"/>
+              <w:left w:val="nil"/>
+              <w:bottom w:val="single" w:sz="4" w:space="0" w:color="auto"/>
+              <w:right w:val="single" w:sz="4" w:space="0" w:color="auto"/>
+            </w:tcBorders>
+            <w:shd w:val="clear" w:color="auto" w:fill="auto"/>
+            <w:noWrap/>
+            <w:vAlign w:val="bottom"/>
+            <w:hideMark/>
+          </w:tcPr>
+          <w:p>
+            <w:pPr>
+              <w:spacing w:after="0" w:line="240" w:lineRule="auto"/>
+              <w:jc w:val="right"/>
+              <w:rPr>
+                <w:rFonts w:ascii="Calibri" w:eastAsia="Times New Roman" w:hAnsi="Calibri" w:cs="Times New Roman"/>
+                <w:color w:val="000000"/>
+              </w:rPr>
+            </w:pPr>
+            <w:r>
+              <w:rPr>
+                <w:rFonts w:ascii="Calibri" w:eastAsia="Times New Roman" w:hAnsi="Calibri" w:cs="Times New Roman"/>
+                <w:color w:val="000000"/>
+              </w:rPr>
+              <w:t>3</w:t>
+            </w:r>
+          </w:p>
+        </w:tc>
+      </w:tr>
+      <w:tr>
+        <w:trPr>
+          <w:trHeight w:val="300"/>
+        </w:trPr>
+        <w:tc>
+          <w:tcPr>
+            <w:tcW w:w="960" w:type="dxa"/>
+            <w:tcBorders>
+              <w:top w:val="nil"/>
+              <w:left w:val="single" w:sz="4" w:space="0" w:color="auto"/>
+              <w:bottom w:val="single" w:sz="4" w:space="0" w:color="auto"/>
+              <w:right w:val="single" w:sz="4" w:space="0" w:color="auto"/>
+            </w:tcBorders>
+            <w:shd w:val="clear" w:color="auto" w:fill="auto"/>
+            <w:noWrap/>
+            <w:vAlign w:val="bottom"/>
+            <w:hideMark/>
+          </w:tcPr>
+          <w:p>
+            <w:pPr>
+              <w:spacing w:after="0" w:line="240" w:lineRule="auto"/>
+              <w:rPr>
+                <w:rFonts w:ascii="Calibri" w:eastAsia="Times New Roman" w:hAnsi="Calibri" w:cs="Times New Roman"/>
+                <w:color w:val="000000"/>
+              </w:rPr>
+            </w:pPr>
+            <w:r>
+              <w:rPr>
+                <w:rFonts w:ascii="Calibri" w:eastAsia="Times New Roman" w:hAnsi="Calibri" w:cs="Times New Roman"/>
+                <w:color w:val="000000"/>
+              </w:rPr>
+              <w:t>D</w:t>
+            </w:r>
+          </w:p>
+        </w:tc>
+        <w:tc>
+          <w:tcPr>
+            <w:tcW w:w="960" w:type="dxa"/>
+            <w:tcBorders>
+              <w:top w:val="nil"/>
+              <w:left w:val="nil"/>
+              <w:bottom w:val="single" w:sz="4" w:space="0" w:color="auto"/>
+              <w:right w:val="single" w:sz="4" w:space="0" w:color="auto"/>
+            </w:tcBorders>
+            <w:shd w:val="clear" w:color="auto" w:fill="auto"/>
+            <w:noWrap/>
+            <w:vAlign w:val="bottom"/>
+            <w:hideMark/>
+          </w:tcPr>
+          <w:p>
+            <w:pPr>
+              <w:spacing w:after="0" w:line="240" w:lineRule="auto"/>
+              <w:jc w:val="right"/>
+              <w:rPr>
+                <w:rFonts w:ascii="Calibri" w:eastAsia="Times New Roman" w:hAnsi="Calibri" w:cs="Times New Roman"/>
+                <w:color w:val="000000"/>
+              </w:rPr>
+            </w:pPr>
+            <w:r>
+              <w:rPr>
+                <w:rFonts w:ascii="Calibri" w:eastAsia="Times New Roman" w:hAnsi="Calibri" w:cs="Times New Roman"/>
+                <w:color w:val="000000"/>
+              </w:rPr>
+              <w:t>8</w:t>
+            </w:r>
+          </w:p>
+        </w:tc>
+      </w:tr>
+      <w:tr>
+        <w:trPr>
+          <w:trHeight w:val="300"/>
+        </w:trPr>
+        <w:tc>
+          <w:tcPr>
+            <w:tcW w:w="960" w:type="dxa"/>
+            <w:tcBorders>
+              <w:top w:val="nil"/>
+              <w:left w:val="single" w:sz="4" w:space="0" w:color="auto"/>
+              <w:bottom w:val="single" w:sz="4" w:space="0" w:color="auto"/>
+              <w:right w:val="single" w:sz="4" w:space="0" w:color="auto"/>
+            </w:tcBorders>
+            <w:shd w:val="clear" w:color="auto" w:fill="auto"/>
+            <w:noWrap/>
+            <w:vAlign w:val="bottom"/>
+            <w:hideMark/>
+          </w:tcPr>
+          <w:p>
+            <w:pPr>
+              <w:spacing w:after="0" w:line="240" w:lineRule="auto"/>
+              <w:rPr>
+                <w:rFonts w:ascii="Calibri" w:eastAsia="Times New Roman" w:hAnsi="Calibri" w:cs="Times New Roman"/>
+                <w:color w:val="000000"/>
+              </w:rPr>
+            </w:pPr>
+            <w:r>
+              <w:rPr>
+                <w:rFonts w:ascii="Calibri" w:eastAsia="Times New Roman" w:hAnsi="Calibri" w:cs="Times New Roman"/>
+                <w:color w:val="000000"/>
+              </w:rPr>
+              <w:t>E</w:t>
+            </w:r>
+          </w:p>
+        </w:tc>
+        <w:tc>
+          <w:tcPr>
+            <w:tcW w:w="960" w:type="dxa"/>
+            <w:tcBorders>
+              <w:top w:val="nil"/>
+              <w:left w:val="nil"/>
+              <w:bottom w:val="single" w:sz="4" w:space="0" w:color="auto"/>
+              <w:right w:val="single" w:sz="4" w:space="0" w:color="auto"/>
+            </w:tcBorders>
+            <w:shd w:val="clear" w:color="auto" w:fill="auto"/>
+            <w:noWrap/>
+            <w:vAlign w:val="bottom"/>
+            <w:hideMark/>
+          </w:tcPr>
+          <w:p>
+            <w:pPr>
+              <w:spacing w:after="0" w:line="240" w:lineRule="auto"/>
+              <w:jc w:val="right"/>
+              <w:rPr>
+                <w:rFonts w:ascii="Calibri" w:eastAsia="Times New Roman" w:hAnsi="Calibri" w:cs="Times New Roman"/>
+                <w:color w:val="000000"/>
+              </w:rPr>
+            </w:pPr>
+            <w:r>
+              <w:rPr>
+                <w:rFonts w:ascii="Calibri" w:eastAsia="Times New Roman" w:hAnsi="Calibri" w:cs="Times New Roman"/>
+                <w:color w:val="000000"/>
+              </w:rPr>
+              <w:t>9</w:t>
+            </w:r>
+          </w:p>
+        </w:tc>
+      </w:tr>
+      <w:tr>
+        <w:trPr>
+          <w:trHeight w:val="300"/>
+        </w:trPr>
+        <w:tc>
+          <w:tcPr>
+            <w:tcW w:w="960" w:type="dxa"/>
+            <w:tcBorders>
+              <w:top w:val="nil"/>
+              <w:left w:val="single" w:sz="4" w:space="0" w:color="auto"/>
+              <w:bottom w:val="single" w:sz="4" w:space="0" w:color="auto"/>
+              <w:right w:val="single" w:sz="4" w:space="0" w:color="auto"/>
+            </w:tcBorders>
+            <w:shd w:val="clear" w:color="auto" w:fill="auto"/>
+            <w:noWrap/>
+            <w:vAlign w:val="bottom"/>
+            <w:hideMark/>
+          </w:tcPr>
+          <w:p>
+            <w:pPr>
+              <w:spacing w:after="0" w:line="240" w:lineRule="auto"/>
+              <w:rPr>
+                <w:rFonts w:ascii="Calibri" w:eastAsia="Times New Roman" w:hAnsi="Calibri" w:cs="Times New Roman"/>
+                <w:color w:val="000000"/>
+              </w:rPr>
+            </w:pPr>
+            <w:r>
+              <w:rPr>
+                <w:rFonts w:ascii="Calibri" w:eastAsia="Times New Roman" w:hAnsi="Calibri" w:cs="Times New Roman"/>
+                <w:color w:val="000000"/>
+              </w:rPr>
+              <w:t>F</w:t>
+            </w:r>
+          </w:p>
+        </w:tc>
+        <w:tc>
+          <w:tcPr>
+            <w:tcW w:w="960" w:type="dxa"/>
+            <w:tcBorders>
+              <w:top w:val="nil"/>
+              <w:left w:val="nil"/>
+              <w:bottom w:val="single" w:sz="4" w:space="0" w:color="auto"/>
+              <w:right w:val="single" w:sz="4" w:space="0" w:color="auto"/>
+            </w:tcBorders>
+            <w:shd w:val="clear" w:color="auto" w:fill="auto"/>
+            <w:noWrap/>
+            <w:vAlign w:val="bottom"/>
+            <w:hideMark/>
+          </w:tcPr>
+          <w:p>
+            <w:pPr>
+              <w:spacing w:after="0" w:line="240" w:lineRule="auto"/>
+              <w:jc w:val="right"/>
+              <w:rPr>
+                <w:rFonts w:ascii="Calibri" w:eastAsia="Times New Roman" w:hAnsi="Calibri" w:cs="Times New Roman"/>
+                <w:color w:val="000000"/>
+              </w:rPr>
+            </w:pPr>
+            <w:r>
+              <w:rPr>
+                <w:rFonts w:ascii="Calibri" w:eastAsia="Times New Roman" w:hAnsi="Calibri" w:cs="Times New Roman"/>
+                <w:color w:val="000000"/>
+              </w:rPr>
+              <w:t>6</w:t>
+            </w:r>
+          </w:p>
+        </w:tc>
+      </w:tr>
+      <w:tr>
+        <w:trPr>
+          <w:trHeight w:val="300"/>
+        </w:trPr>
+        <w:tc>
+          <w:tcPr>
+            <w:tcW w:w="960" w:type="dxa"/>
+            <w:tcBorders>
+              <w:top w:val="nil"/>
+              <w:left w:val="single" w:sz="4" w:space="0" w:color="auto"/>
+              <w:bottom w:val="single" w:sz="4" w:space="0" w:color="auto"/>
+              <w:right w:val="single" w:sz="4" w:space="0" w:color="auto"/>
+            </w:tcBorders>
+            <w:shd w:val="clear" w:color="auto" w:fill="auto"/>
+            <w:noWrap/>
+            <w:vAlign w:val="bottom"/>
+            <w:hideMark/>
+          </w:tcPr>
+          <w:p>
+            <w:pPr>
+              <w:spacing w:after="0" w:line="240" w:lineRule="auto"/>
+              <w:rPr>
+                <w:rFonts w:ascii="Calibri" w:eastAsia="Times New Roman" w:hAnsi="Calibri" w:cs="Times New Roman"/>
+                <w:color w:val="000000"/>
+              </w:rPr>
+            </w:pPr>
+            <w:r>
+              <w:rPr>
+                <w:rFonts w:ascii="Calibri" w:eastAsia="Times New Roman" w:hAnsi="Calibri" w:cs="Times New Roman"/>
+                <w:color w:val="000000"/>
+              </w:rPr>
+              <w:lastRenderedPageBreak/>
+              <w:t>G</w:t>
+            </w:r>
+          </w:p>
+        </w:tc>
+        <w:tc>
+          <w:tcPr>
+            <w:tcW w:w="960" w:type="dxa"/>
+            <w:tcBorders>
+              <w:top w:val="nil"/>
+              <w:left w:val="nil"/>
+              <w:bottom w:val="single" w:sz="4" w:space="0" w:color="auto"/>
+              <w:right w:val="single" w:sz="4" w:space="0" w:color="auto"/>
+            </w:tcBorders>
+            <w:shd w:val="clear" w:color="auto" w:fill="auto"/>
+            <w:noWrap/>
+            <w:vAlign w:val="bottom"/>
+            <w:hideMark/>
+          </w:tcPr>
+          <w:p>
+            <w:pPr>
+              <w:spacing w:after="0" w:line="240" w:lineRule="auto"/>
+              <w:jc w:val="right"/>
+              <w:rPr>
+                <w:rFonts w:ascii="Calibri" w:eastAsia="Times New Roman" w:hAnsi="Calibri" w:cs="Times New Roman"/>
+                <w:color w:val="000000"/>
+              </w:rPr>
+            </w:pPr>
+            <w:r>
+              <w:rPr>
+                <w:rFonts w:ascii="Calibri" w:eastAsia="Times New Roman" w:hAnsi="Calibri" w:cs="Times New Roman"/>
+                <w:color w:val="000000"/>
+              </w:rPr>
+              <w:t>8</w:t>
+            </w:r>
+          </w:p>
+        </w:tc>
+      </w:tr>
+      <w:tr>
+        <w:trPr>
+          <w:trHeight w:val="300"/>
+        </w:trPr>
+        <w:tc>
+          <w:tcPr>
+            <w:tcW w:w="960" w:type="dxa"/>
+            <w:tcBorders>
+              <w:top w:val="nil"/>
+              <w:left w:val="single" w:sz="4" w:space="0" w:color="auto"/>
+              <w:bottom w:val="single" w:sz="4" w:space="0" w:color="auto"/>
+              <w:right w:val="single" w:sz="4" w:space="0" w:color="auto"/>
+            </w:tcBorders>
+            <w:shd w:val="clear" w:color="auto" w:fill="auto"/>
+            <w:noWrap/>
+            <w:vAlign w:val="bottom"/>
+            <w:hideMark/>
+          </w:tcPr>
+          <w:p>
+            <w:pPr>
+              <w:spacing w:after="0" w:line="240" w:lineRule="auto"/>
+              <w:rPr>
+                <w:rFonts w:ascii="Calibri" w:eastAsia="Times New Roman" w:hAnsi="Calibri" w:cs="Times New Roman"/>
+                <w:color w:val="000000"/>
+              </w:rPr>
+            </w:pPr>
+            <w:r>
+              <w:rPr>
+                <w:rFonts w:ascii="Calibri" w:eastAsia="Times New Roman" w:hAnsi="Calibri" w:cs="Times New Roman"/>
+                <w:color w:val="000000"/>
+              </w:rPr>
+              <w:t>H</w:t>
+            </w:r>
+          </w:p>
+        </w:tc>
+        <w:tc>
+          <w:tcPr>
+            <w:tcW w:w="960" w:type="dxa"/>
+            <w:tcBorders>
+              <w:top w:val="nil"/>
+              <w:left w:val="nil"/>
+              <w:bottom w:val="single" w:sz="4" w:space="0" w:color="auto"/>
+              <w:right w:val="single" w:sz="4" w:space="0" w:color="auto"/>
+            </w:tcBorders>
+            <w:shd w:val="clear" w:color="auto" w:fill="auto"/>
+            <w:noWrap/>
+            <w:vAlign w:val="bottom"/>
+            <w:hideMark/>
+          </w:tcPr>
+          <w:p>
+            <w:pPr>
+              <w:spacing w:after="0" w:line="240" w:lineRule="auto"/>
+              <w:jc w:val="right"/>
+              <w:rPr>
+                <w:rFonts w:ascii="Calibri" w:eastAsia="Times New Roman" w:hAnsi="Calibri" w:cs="Times New Roman"/>
+                <w:color w:val="000000"/>
+              </w:rPr>
+            </w:pPr>
+            <w:r>
+              <w:rPr>
+                <w:rFonts w:ascii="Calibri" w:eastAsia="Times New Roman" w:hAnsi="Calibri" w:cs="Times New Roman"/>
+                <w:color w:val="000000"/>
+              </w:rPr>
+              <w:t>9</w:t>
+            </w:r>
+          </w:p>
+        </w:tc>
+      </w:tr>
+      <w:tr>
+        <w:trPr>
+          <w:trHeight w:val="300"/>
+        </w:trPr>
+        <w:tc>
+          <w:tcPr>
+            <w:tcW w:w="960" w:type="dxa"/>
+            <w:tcBorders>
+              <w:top w:val="nil"/>
+              <w:left w:val="single" w:sz="4" w:space="0" w:color="auto"/>
+              <w:bottom w:val="single" w:sz="4" w:space="0" w:color="auto"/>
+              <w:right w:val="single" w:sz="4" w:space="0" w:color="auto"/>
+            </w:tcBorders>
+            <w:shd w:val="clear" w:color="auto" w:fill="auto"/>
+            <w:noWrap/>
+            <w:vAlign w:val="bottom"/>
+            <w:hideMark/>
+          </w:tcPr>
+          <w:p>
+            <w:pPr>
+              <w:spacing w:after="0" w:line="240" w:lineRule="auto"/>
+              <w:rPr>
+                <w:rFonts w:ascii="Calibri" w:eastAsia="Times New Roman" w:hAnsi="Calibri" w:cs="Times New Roman"/>
+                <w:color w:val="000000"/>
+              </w:rPr>
+            </w:pPr>
+            <w:r>
+              <w:rPr>
+                <w:rFonts w:ascii="Calibri" w:eastAsia="Times New Roman" w:hAnsi="Calibri" w:cs="Times New Roman"/>
+                <w:color w:val="000000"/>
+              </w:rPr>
+              <w:t>I</w:t>
+            </w:r>
+          </w:p>
+        </w:tc>
+        <w:tc>
+          <w:tcPr>
+            <w:tcW w:w="960" w:type="dxa"/>
+            <w:tcBorders>
+              <w:top w:val="nil"/>
+              <w:left w:val="nil"/>
+              <w:bottom w:val="single" w:sz="4" w:space="0" w:color="auto"/>
+              <w:right w:val="single" w:sz="4" w:space="0" w:color="auto"/>
+            </w:tcBorders>
+            <w:shd w:val="clear" w:color="auto" w:fill="auto"/>
+            <w:noWrap/>
+            <w:vAlign w:val="bottom"/>
+            <w:hideMark/>
+          </w:tcPr>
+          <w:p>
+            <w:pPr>
+              <w:spacing w:after="0" w:line="240" w:lineRule="auto"/>
+              <w:jc w:val="right"/>
+              <w:rPr>
+                <w:rFonts w:ascii="Calibri" w:eastAsia="Times New Roman" w:hAnsi="Calibri" w:cs="Times New Roman"/>
+                <w:color w:val="000000"/>
+              </w:rPr>
+            </w:pPr>
+            <w:r>
+              <w:rPr>
+                <w:rFonts w:ascii="Calibri" w:eastAsia="Times New Roman" w:hAnsi="Calibri" w:cs="Times New Roman"/>
+                <w:color w:val="000000"/>
+              </w:rPr>
+              <w:t>8</w:t>
+            </w:r>
+          </w:p>
+        </w:tc>
+      </w:tr>
+      <w:tr>
+        <w:trPr>
+          <w:trHeight w:val="300"/>
+        </w:trPr>
+        <w:tc>
+          <w:tcPr>
+            <w:tcW w:w="960" w:type="dxa"/>
+            <w:tcBorders>
+              <w:top w:val="nil"/>
+              <w:left w:val="single" w:sz="4" w:space="0" w:color="auto"/>
+              <w:bottom w:val="single" w:sz="4" w:space="0" w:color="auto"/>
+              <w:right w:val="single" w:sz="4" w:space="0" w:color="auto"/>
+            </w:tcBorders>
+            <w:shd w:val="clear" w:color="auto" w:fill="auto"/>
+            <w:noWrap/>
+            <w:vAlign w:val="bottom"/>
+            <w:hideMark/>
+          </w:tcPr>
+          <w:p>
+            <w:pPr>
+              <w:spacing w:after="0" w:line="240" w:lineRule="auto"/>
+              <w:rPr>
+                <w:rFonts w:ascii="Calibri" w:eastAsia="Times New Roman" w:hAnsi="Calibri" w:cs="Times New Roman"/>
+                <w:color w:val="000000"/>
+              </w:rPr>
+            </w:pPr>
+            <w:r>
+              <w:rPr>
+                <w:rFonts w:ascii="Calibri" w:eastAsia="Times New Roman" w:hAnsi="Calibri" w:cs="Times New Roman"/>
+                <w:color w:val="000000"/>
+              </w:rPr>
+              <w:t>J</w:t>
+            </w:r>
+          </w:p>
+        </w:tc>
+        <w:tc>
+          <w:tcPr>
+            <w:tcW w:w="960" w:type="dxa"/>
+            <w:tcBorders>
+              <w:top w:val="nil"/>
+              <w:left w:val="nil"/>
+              <w:bottom w:val="single" w:sz="4" w:space="0" w:color="auto"/>
+              <w:right w:val="single" w:sz="4" w:space="0" w:color="auto"/>
+            </w:tcBorders>
+            <w:shd w:val="clear" w:color="auto" w:fill="auto"/>
+            <w:noWrap/>
+            <w:vAlign w:val="bottom"/>
+            <w:hideMark/>
+          </w:tcPr>
+          <w:p>
+            <w:pPr>
+              <w:spacing w:after="0" w:line="240" w:lineRule="auto"/>
+              <w:jc w:val="right"/>
+              <w:rPr>
+                <w:rFonts w:ascii="Calibri" w:eastAsia="Times New Roman" w:hAnsi="Calibri" w:cs="Times New Roman"/>
+                <w:color w:val="000000"/>
+              </w:rPr>
+            </w:pPr>
+            <w:r>
+              <w:rPr>
+                <w:rFonts w:ascii="Calibri" w:eastAsia="Times New Roman" w:hAnsi="Calibri" w:cs="Times New Roman"/>
+                <w:color w:val="000000"/>
+              </w:rPr>
+              <w:t>10</w:t>
+            </w:r>
+          </w:p>
+        </w:tc>
+      </w:tr>
+      <w:tr>
+        <w:trPr>
+          <w:trHeight w:val="300"/>
+        </w:trPr>
+        <w:tc>
+          <w:tcPr>
+            <w:tcW w:w="960" w:type="dxa"/>
+            <w:tcBorders>
+              <w:top w:val="nil"/>
+              <w:left w:val="single" w:sz="4" w:space="0" w:color="auto"/>
+              <w:bottom w:val="single" w:sz="4" w:space="0" w:color="auto"/>
+              <w:right w:val="single" w:sz="4" w:space="0" w:color="auto"/>
+            </w:tcBorders>
+            <w:shd w:val="clear" w:color="auto" w:fill="auto"/>
+            <w:noWrap/>
+            <w:vAlign w:val="bottom"/>
+            <w:hideMark/>
+          </w:tcPr>
+          <w:p>
+            <w:pPr>
+              <w:spacing w:after="0" w:line="240" w:lineRule="auto"/>
+              <w:rPr>
+                <w:rFonts w:ascii="Calibri" w:eastAsia="Times New Roman" w:hAnsi="Calibri" w:cs="Times New Roman"/>
+                <w:color w:val="000000"/>
+              </w:rPr>
+            </w:pPr>
+            <w:r>
+              <w:rPr>
+                <w:rFonts w:ascii="Calibri" w:eastAsia="Times New Roman" w:hAnsi="Calibri" w:cs="Times New Roman"/>
+                <w:color w:val="000000"/>
+              </w:rPr>
+              <w:t>K</w:t>
+            </w:r>
+          </w:p>
+        </w:tc>
+        <w:tc>
+          <w:tcPr>
+            <w:tcW w:w="960" w:type="dxa"/>
+            <w:tcBorders>
+              <w:top w:val="nil"/>
+              <w:left w:val="nil"/>
+              <w:bottom w:val="single" w:sz="4" w:space="0" w:color="auto"/>
+              <w:right w:val="single" w:sz="4" w:space="0" w:color="auto"/>
+            </w:tcBorders>
+            <w:shd w:val="clear" w:color="auto" w:fill="auto"/>
+            <w:noWrap/>
+            <w:vAlign w:val="bottom"/>
+            <w:hideMark/>
+          </w:tcPr>
+          <w:p>
+            <w:pPr>
+              <w:spacing w:after="0" w:line="240" w:lineRule="auto"/>
+              <w:jc w:val="right"/>
+              <w:rPr>
+                <w:rFonts w:ascii="Calibri" w:eastAsia="Times New Roman" w:hAnsi="Calibri" w:cs="Times New Roman"/>
+                <w:color w:val="000000"/>
+              </w:rPr>
+            </w:pPr>
+            <w:r>
+              <w:rPr>
+                <w:rFonts w:ascii="Calibri" w:eastAsia="Times New Roman" w:hAnsi="Calibri" w:cs="Times New Roman"/>
+                <w:color w:val="000000"/>
+              </w:rPr>
+              <w:t>12</w:t>
+            </w:r>
+          </w:p>
+        </w:tc>
+      </w:tr>
+      <w:tr>
+        <w:trPr>
+          <w:trHeight w:val="300"/>
+        </w:trPr>
+        <w:tc>
+          <w:tcPr>
+            <w:tcW w:w="960" w:type="dxa"/>
+            <w:tcBorders>
+              <w:top w:val="nil"/>
+              <w:left w:val="single" w:sz="4" w:space="0" w:color="auto"/>
+              <w:bottom w:val="single" w:sz="4" w:space="0" w:color="auto"/>
+              <w:right w:val="single" w:sz="4" w:space="0" w:color="auto"/>
+            </w:tcBorders>
+            <w:shd w:val="clear" w:color="auto" w:fill="auto"/>
+            <w:noWrap/>
+            <w:vAlign w:val="bottom"/>
+            <w:hideMark/>
+          </w:tcPr>
+          <w:p>
+            <w:pPr>
+              <w:spacing w:after="0" w:line="240" w:lineRule="auto"/>
+              <w:rPr>
+                <w:rFonts w:ascii="Calibri" w:eastAsia="Times New Roman" w:hAnsi="Calibri" w:cs="Times New Roman"/>
+                <w:color w:val="000000"/>
+              </w:rPr>
+            </w:pPr>
+            <w:r>
+              <w:rPr>
+                <w:rFonts w:ascii="Calibri" w:eastAsia="Times New Roman" w:hAnsi="Calibri" w:cs="Times New Roman"/>
+                <w:color w:val="000000"/>
+              </w:rPr>
+              <w:t>L</w:t>
+            </w:r>
+          </w:p>
+        </w:tc>
+        <w:tc>
+          <w:tcPr>
+            <w:tcW w:w="960" w:type="dxa"/>
+            <w:tcBorders>
+              <w:top w:val="nil"/>
+              <w:left w:val="nil"/>
+              <w:bottom w:val="single" w:sz="4" w:space="0" w:color="auto"/>
+              <w:right w:val="single" w:sz="4" w:space="0" w:color="auto"/>
+            </w:tcBorders>
+            <w:shd w:val="clear" w:color="auto" w:fill="auto"/>
+            <w:noWrap/>
+            <w:vAlign w:val="bottom"/>
+            <w:hideMark/>
+          </w:tcPr>
+          <w:p>
+            <w:pPr>
+              <w:spacing w:after="0" w:line="240" w:lineRule="auto"/>
+              <w:jc w:val="right"/>
+              <w:rPr>
+                <w:rFonts w:ascii="Calibri" w:eastAsia="Times New Roman" w:hAnsi="Calibri" w:cs="Times New Roman"/>
+                <w:color w:val="000000"/>
+              </w:rPr>
+            </w:pPr>
+            <w:r>
+              <w:rPr>
+                <w:rFonts w:ascii="Calibri" w:eastAsia="Times New Roman" w:hAnsi="Calibri" w:cs="Times New Roman"/>
+                <w:color w:val="000000"/>
+              </w:rPr>
+              <w:t>15</w:t>
+            </w:r>
+          </w:p>
+        </w:tc>
+      </w:tr>
+      <w:tr>
+        <w:trPr>
+          <w:trHeight w:val="300"/>
+        </w:trPr>
+        <w:tc>
+          <w:tcPr>
+            <w:tcW w:w="960" w:type="dxa"/>
+            <w:tcBorders>
+              <w:top w:val="nil"/>
+              <w:left w:val="single" w:sz="4" w:space="0" w:color="auto"/>
+              <w:bottom w:val="single" w:sz="4" w:space="0" w:color="auto"/>
+              <w:right w:val="single" w:sz="4" w:space="0" w:color="auto"/>
+            </w:tcBorders>
+            <w:shd w:val="clear" w:color="auto" w:fill="auto"/>
+            <w:noWrap/>
+            <w:vAlign w:val="bottom"/>
+            <w:hideMark/>
+          </w:tcPr>
+          <w:p>
+            <w:pPr>
+              <w:spacing w:after="0" w:line="240" w:lineRule="auto"/>
+              <w:rPr>
+                <w:rFonts w:ascii="Calibri" w:eastAsia="Times New Roman" w:hAnsi="Calibri" w:cs="Times New Roman"/>
+                <w:color w:val="000000"/>
+              </w:rPr>
+            </w:pPr>
+            <w:r>
+              <w:rPr>
+                <w:rFonts w:ascii="Calibri" w:eastAsia="Times New Roman" w:hAnsi="Calibri" w:cs="Times New Roman"/>
+                <w:color w:val="000000"/>
+              </w:rPr>
+              <w:t>M</w:t>
+            </w:r>
+          </w:p>
+        </w:tc>
+        <w:tc>
+          <w:tcPr>
+            <w:tcW w:w="960" w:type="dxa"/>
+            <w:tcBorders>
+              <w:top w:val="nil"/>
+              <w:left w:val="nil"/>
+              <w:bottom w:val="single" w:sz="4" w:space="0" w:color="auto"/>
+              <w:right w:val="single" w:sz="4" w:space="0" w:color="auto"/>
+            </w:tcBorders>
+            <w:shd w:val="clear" w:color="auto" w:fill="auto"/>
+            <w:noWrap/>
+            <w:vAlign w:val="bottom"/>
+            <w:hideMark/>
+          </w:tcPr>
+          <w:p>
+            <w:pPr>
+              <w:spacing w:after="0" w:line="240" w:lineRule="auto"/>
+              <w:jc w:val="right"/>
+              <w:rPr>
+                <w:rFonts w:ascii="Calibri" w:eastAsia="Times New Roman" w:hAnsi="Calibri" w:cs="Times New Roman"/>
+                <w:color w:val="000000"/>
+              </w:rPr>
+            </w:pPr>
+            <w:r>
+              <w:rPr>
+                <w:rFonts w:ascii="Calibri" w:eastAsia="Times New Roman" w:hAnsi="Calibri" w:cs="Times New Roman"/>
+                <w:color w:val="000000"/>
+              </w:rPr>
+              <w:t>17</w:t>
+            </w:r>
+          </w:p>
+        </w:tc>
+      </w:tr>
+      <w:tr>
+        <w:trPr>
+          <w:trHeight w:val="300"/>
+        </w:trPr>
+        <w:tc>
+          <w:tcPr>
+            <w:tcW w:w="960" w:type="dxa"/>
+            <w:tcBorders>
+              <w:top w:val="nil"/>
+              <w:left w:val="single" w:sz="4" w:space="0" w:color="auto"/>
+              <w:bottom w:val="single" w:sz="4" w:space="0" w:color="auto"/>
+              <w:right w:val="single" w:sz="4" w:space="0" w:color="auto"/>
+            </w:tcBorders>
+            <w:shd w:val="clear" w:color="auto" w:fill="auto"/>
+            <w:noWrap/>
+            <w:vAlign w:val="bottom"/>
+            <w:hideMark/>
+          </w:tcPr>
+          <w:p>
+            <w:pPr>
+              <w:spacing w:after="0" w:line="240" w:lineRule="auto"/>
+              <w:rPr>
+                <w:rFonts w:ascii="Calibri" w:eastAsia="Times New Roman" w:hAnsi="Calibri" w:cs="Times New Roman"/>
+                <w:color w:val="000000"/>
+              </w:rPr>
+            </w:pPr>
+            <w:r>
+              <w:rPr>
+                <w:rFonts w:ascii="Calibri" w:eastAsia="Times New Roman" w:hAnsi="Calibri" w:cs="Times New Roman"/>
+                <w:color w:val="000000"/>
+              </w:rPr>
+              <w:t>A</w:t>
+            </w:r>
+          </w:p>
+        </w:tc>
+        <w:tc>
+          <w:tcPr>
+            <w:tcW w:w="960" w:type="dxa"/>
+            <w:tcBorders>
+              <w:top w:val="nil"/>
+              <w:left w:val="nil"/>
+              <w:bottom w:val="single" w:sz="4" w:space="0" w:color="auto"/>
+              <w:right w:val="single" w:sz="4" w:space="0" w:color="auto"/>
+            </w:tcBorders>
+            <w:shd w:val="clear" w:color="auto" w:fill="auto"/>
+            <w:noWrap/>
+            <w:vAlign w:val="bottom"/>
+            <w:hideMark/>
+          </w:tcPr>
+          <w:p>
+            <w:pPr>
+              <w:spacing w:after="0" w:line="240" w:lineRule="auto"/>
+              <w:jc w:val="right"/>
+              <w:rPr>
+                <w:rFonts w:ascii="Calibri" w:eastAsia="Times New Roman" w:hAnsi="Calibri" w:cs="Times New Roman"/>
+                <w:color w:val="000000"/>
+              </w:rPr>
+            </w:pPr>
+            <w:r>
+              <w:rPr>
+                <w:rFonts w:ascii="Calibri" w:eastAsia="Times New Roman" w:hAnsi="Calibri" w:cs="Times New Roman"/>
+                <w:color w:val="000000"/>
+              </w:rPr>
+              <w:t>0</w:t>
+            </w:r>
+          </w:p>
+        </w:tc>
+      </w:tr>
+    </w:tbl>
+    <w:p>
+      <w:pPr>
+        <w:rPr>
+          <w:bCs/>
+          <w:sz w:val="23"/>
+          <w:szCs w:val="23"/>
+        </w:rPr>
+      </w:pPr>
+    </w:p>
+    <w:p>
+      <w:pPr>
+        <w:rPr>
+          <w:bCs/>
+          <w:sz w:val="23"/>
+          <w:szCs w:val="23"/>
+        </w:rPr>
+      </w:pPr>
+      <w:r>
+        <w:rPr>
+          <w:bCs/>
+          <w:sz w:val="23"/>
+          <w:szCs w:val="23"/>
+        </w:rPr>
+        <w:t>The Lindo input was as follows:</w:t>
+      </w:r>
+    </w:p>
+    <w:p>
+      <w:pPr>
+        <w:rPr>
+          <w:bCs/>
+          <w:sz w:val="23"/>
+          <w:szCs w:val="23"/>
+        </w:rPr>
+      </w:pPr>
+      <w:r>
+        <w:rPr>
+          <w:bCs/>
+          <w:sz w:val="23"/>
+          <w:szCs w:val="23"/>
+        </w:rPr>
+        <w:t>max b + c + d + e + f + g + h + i + j + k + l + m</w:t>
+      </w:r>
+    </w:p>
+    <w:p>
+      <w:pPr>
+        <w:rPr>
+          <w:bCs/>
+          <w:sz w:val="23"/>
+          <w:szCs w:val="23"/>
+        </w:rPr>
+      </w:pPr>
+    </w:p>
+    <w:p>
+      <w:pPr>
+        <w:rPr>
+          <w:bCs/>
+          <w:sz w:val="23"/>
+          <w:szCs w:val="23"/>
+        </w:rPr>
+      </w:pPr>
+      <w:r>
+        <w:rPr>
+          <w:bCs/>
+          <w:sz w:val="23"/>
+          <w:szCs w:val="23"/>
+        </w:rPr>
+        <w:t>ST</w:t>
+      </w:r>
+    </w:p>
+    <w:p>
+      <w:pPr>
+        <w:rPr>
+          <w:bCs/>
+          <w:sz w:val="23"/>
+          <w:szCs w:val="23"/>
+        </w:rPr>
+      </w:pPr>
+      <w:r>
+        <w:rPr>
+          <w:bCs/>
+          <w:sz w:val="23"/>
+          <w:szCs w:val="23"/>
+        </w:rPr>
+        <w:t>a = 0</w:t>
+      </w:r>
+    </w:p>
+    <w:p>
+      <w:pPr>
+        <w:rPr>
+          <w:bCs/>
+          <w:sz w:val="23"/>
+          <w:szCs w:val="23"/>
+        </w:rPr>
+      </w:pPr>
+      <w:r>
+        <w:rPr>
+          <w:bCs/>
+          <w:sz w:val="23"/>
+          <w:szCs w:val="23"/>
+        </w:rPr>
+        <w:t>b - a &lt;= 2</w:t>
+      </w:r>
+    </w:p>
+    <w:p>
+      <w:pPr>
+        <w:rPr>
+          <w:bCs/>
+          <w:sz w:val="23"/>
+          <w:szCs w:val="23"/>
+        </w:rPr>
+      </w:pPr>
+      <w:r>
+        <w:rPr>
+          <w:bCs/>
+          <w:sz w:val="23"/>
+          <w:szCs w:val="23"/>
+        </w:rPr>
+        <w:t>c - a &lt;= 3</w:t>
+      </w:r>
+    </w:p>
+    <w:p>
+      <w:pPr>
+        <w:rPr>
+          <w:bCs/>
+          <w:sz w:val="23"/>
+          <w:szCs w:val="23"/>
+        </w:rPr>
+      </w:pPr>
+      <w:r>
+        <w:rPr>
+          <w:bCs/>
+          <w:sz w:val="23"/>
+          <w:szCs w:val="23"/>
+        </w:rPr>
+        <w:t>d - a &lt;= 8</w:t>
+      </w:r>
+    </w:p>
+    <w:p>
+      <w:pPr>
+        <w:rPr>
+          <w:bCs/>
+          <w:sz w:val="23"/>
+          <w:szCs w:val="23"/>
+        </w:rPr>
+      </w:pPr>
+      <w:r>
+        <w:rPr>
+          <w:bCs/>
+          <w:sz w:val="23"/>
+          <w:szCs w:val="23"/>
+        </w:rPr>
+        <w:t>h - a &lt;= 9</w:t>
+      </w:r>
+    </w:p>
+    <w:p>
+      <w:pPr>
+        <w:rPr>
+          <w:bCs/>
+          <w:sz w:val="23"/>
+          <w:szCs w:val="23"/>
+        </w:rPr>
+      </w:pPr>
+      <w:r>
+        <w:rPr>
+          <w:bCs/>
+          <w:sz w:val="23"/>
+          <w:szCs w:val="23"/>
+        </w:rPr>
+        <w:t>a - b &lt;= 4</w:t>
+      </w:r>
+    </w:p>
+    <w:p>
+      <w:pPr>
+        <w:rPr>
+          <w:bCs/>
+          <w:sz w:val="23"/>
+          <w:szCs w:val="23"/>
+        </w:rPr>
+      </w:pPr>
+      <w:r>
+        <w:rPr>
+          <w:bCs/>
+          <w:sz w:val="23"/>
+          <w:szCs w:val="23"/>
+        </w:rPr>
+        <w:t>c - b &lt;= 5</w:t>
+      </w:r>
+    </w:p>
+    <w:p>
+      <w:pPr>
+        <w:rPr>
+          <w:bCs/>
+          <w:sz w:val="23"/>
+          <w:szCs w:val="23"/>
+        </w:rPr>
+      </w:pPr>
+      <w:r>
+        <w:rPr>
+          <w:bCs/>
+          <w:sz w:val="23"/>
+          <w:szCs w:val="23"/>
+        </w:rPr>
+        <w:t>e - b &lt;= 7</w:t>
+      </w:r>
+    </w:p>
+    <w:p>
+      <w:pPr>
+        <w:rPr>
+          <w:bCs/>
+          <w:sz w:val="23"/>
+          <w:szCs w:val="23"/>
+        </w:rPr>
+      </w:pPr>
+      <w:r>
+        <w:rPr>
+          <w:bCs/>
+          <w:sz w:val="23"/>
+          <w:szCs w:val="23"/>
+        </w:rPr>
+        <w:t>f - b &lt;= 4</w:t>
+      </w:r>
+    </w:p>
+    <w:p>
+      <w:pPr>
+        <w:rPr>
+          <w:bCs/>
+          <w:sz w:val="23"/>
+          <w:szCs w:val="23"/>
+        </w:rPr>
+      </w:pPr>
+      <w:r>
+        <w:rPr>
+          <w:bCs/>
+          <w:sz w:val="23"/>
+          <w:szCs w:val="23"/>
+        </w:rPr>
+        <w:t>d - c &lt;= 10</w:t>
+      </w:r>
+    </w:p>
+    <w:p>
+      <w:pPr>
+        <w:rPr>
+          <w:bCs/>
+          <w:sz w:val="23"/>
+          <w:szCs w:val="23"/>
+        </w:rPr>
+      </w:pPr>
+      <w:r>
+        <w:rPr>
+          <w:bCs/>
+          <w:sz w:val="23"/>
+          <w:szCs w:val="23"/>
+        </w:rPr>
+        <w:t>b - c &lt;= 5</w:t>
+      </w:r>
+    </w:p>
+    <w:p>
+      <w:pPr>
+        <w:rPr>
+          <w:bCs/>
+          <w:sz w:val="23"/>
+          <w:szCs w:val="23"/>
+        </w:rPr>
+      </w:pPr>
+      <w:r>
+        <w:rPr>
+          <w:bCs/>
+          <w:sz w:val="23"/>
+          <w:szCs w:val="23"/>
+        </w:rPr>
+        <w:t>g - c &lt;= 9</w:t>
+      </w:r>
+    </w:p>
+    <w:p>
+      <w:pPr>
+        <w:rPr>
+          <w:bCs/>
+          <w:sz w:val="23"/>
+          <w:szCs w:val="23"/>
+        </w:rPr>
+      </w:pPr>
+      <w:r>
+        <w:rPr>
+          <w:bCs/>
+          <w:sz w:val="23"/>
+          <w:szCs w:val="23"/>
+        </w:rPr>
+        <w:t>i - c &lt;= 11</w:t>
+      </w:r>
+    </w:p>
+    <w:p>
+      <w:pPr>
+        <w:rPr>
+          <w:bCs/>
+          <w:sz w:val="23"/>
+          <w:szCs w:val="23"/>
+        </w:rPr>
+      </w:pPr>
+      <w:r>
+        <w:rPr>
+          <w:bCs/>
+          <w:sz w:val="23"/>
+          <w:szCs w:val="23"/>
+        </w:rPr>
+        <w:t>f - c &lt;= 4</w:t>
+      </w:r>
+    </w:p>
+    <w:p>
+      <w:pPr>
+        <w:rPr>
+          <w:bCs/>
+          <w:sz w:val="23"/>
+          <w:szCs w:val="23"/>
+        </w:rPr>
+      </w:pPr>
+      <w:r>
+        <w:rPr>
+          <w:bCs/>
+          <w:sz w:val="23"/>
+          <w:szCs w:val="23"/>
+        </w:rPr>
+        <w:t>a - d &lt;= 8</w:t>
+      </w:r>
+    </w:p>
+    <w:p>
+      <w:pPr>
+        <w:rPr>
+          <w:bCs/>
+          <w:sz w:val="23"/>
+          <w:szCs w:val="23"/>
+        </w:rPr>
+      </w:pPr>
+      <w:r>
+        <w:rPr>
+          <w:bCs/>
+          <w:sz w:val="23"/>
+          <w:szCs w:val="23"/>
+        </w:rPr>
+        <w:t>g - d &lt;= 2</w:t>
+      </w:r>
+    </w:p>
+    <w:p>
+      <w:pPr>
+        <w:rPr>
+          <w:bCs/>
+          <w:sz w:val="23"/>
+          <w:szCs w:val="23"/>
+        </w:rPr>
+      </w:pPr>
+      <w:r>
+        <w:rPr>
+          <w:bCs/>
+          <w:sz w:val="23"/>
+          <w:szCs w:val="23"/>
+        </w:rPr>
+        <w:t>j - d &lt;= 5</w:t>
+      </w:r>
+    </w:p>
+    <w:p>
+      <w:pPr>
+        <w:rPr>
+          <w:bCs/>
+          <w:sz w:val="23"/>
+          <w:szCs w:val="23"/>
+        </w:rPr>
+      </w:pPr>
+      <w:r>
+        <w:rPr>
+          <w:bCs/>
+          <w:sz w:val="23"/>
+          <w:szCs w:val="23"/>
+        </w:rPr>
+        <w:t>f - d &lt;= 5</w:t>
+      </w:r>
+    </w:p>
+    <w:p>
+      <w:pPr>
+        <w:rPr>
+          <w:bCs/>
+          <w:sz w:val="23"/>
+          <w:szCs w:val="23"/>
+        </w:rPr>
+      </w:pPr>
+      <w:r>
+        <w:rPr>
+          <w:bCs/>
+          <w:sz w:val="23"/>
+          <w:szCs w:val="23"/>
+        </w:rPr>
+        <w:lastRenderedPageBreak/>
+        <w:t>f - d &lt;= 1</w:t>
+      </w:r>
+    </w:p>
+    <w:p>
+      <w:pPr>
+        <w:rPr>
+          <w:bCs/>
+          <w:sz w:val="23"/>
+          <w:szCs w:val="23"/>
+        </w:rPr>
+      </w:pPr>
+      <w:r>
+        <w:rPr>
+          <w:bCs/>
+          <w:sz w:val="23"/>
+          <w:szCs w:val="23"/>
+        </w:rPr>
+        <w:t>h - e &lt;= 5</w:t>
+      </w:r>
+    </w:p>
+    <w:p>
+      <w:pPr>
+        <w:rPr>
+          <w:bCs/>
+          <w:sz w:val="23"/>
+          <w:szCs w:val="23"/>
+        </w:rPr>
+      </w:pPr>
+      <w:r>
+        <w:rPr>
+          <w:bCs/>
+          <w:sz w:val="23"/>
+          <w:szCs w:val="23"/>
+        </w:rPr>
+        <w:t>c - e &lt;= 4</w:t>
+      </w:r>
+    </w:p>
+    <w:p>
+      <w:pPr>
+        <w:rPr>
+          <w:bCs/>
+          <w:sz w:val="23"/>
+          <w:szCs w:val="23"/>
+        </w:rPr>
+      </w:pPr>
+      <w:r>
+        <w:rPr>
+          <w:bCs/>
+          <w:sz w:val="23"/>
+          <w:szCs w:val="23"/>
+        </w:rPr>
+        <w:t>i - e &lt;= 10</w:t>
+      </w:r>
+    </w:p>
+    <w:p>
+      <w:pPr>
+        <w:rPr>
+          <w:bCs/>
+          <w:sz w:val="23"/>
+          <w:szCs w:val="23"/>
+        </w:rPr>
+      </w:pPr>
+      <w:r>
+        <w:rPr>
+          <w:bCs/>
+          <w:sz w:val="23"/>
+          <w:szCs w:val="23"/>
+        </w:rPr>
+        <w:t>i - f &lt;= 2</w:t>
+      </w:r>
+    </w:p>
+    <w:p>
+      <w:pPr>
+        <w:rPr>
+          <w:bCs/>
+          <w:sz w:val="23"/>
+          <w:szCs w:val="23"/>
+        </w:rPr>
+      </w:pPr>
+      <w:r>
+        <w:rPr>
+          <w:bCs/>
+          <w:sz w:val="23"/>
+          <w:szCs w:val="23"/>
+        </w:rPr>
+        <w:t>g - f &lt;= 2</w:t>
+      </w:r>
+    </w:p>
+    <w:p>
+      <w:pPr>
+        <w:rPr>
+          <w:bCs/>
+          <w:sz w:val="23"/>
+          <w:szCs w:val="23"/>
+        </w:rPr>
+      </w:pPr>
+      <w:r>
+        <w:rPr>
+          <w:bCs/>
+          <w:sz w:val="23"/>
+          <w:szCs w:val="23"/>
+        </w:rPr>
+        <w:t>d - g &lt;= 2</w:t>
+      </w:r>
+    </w:p>
+    <w:p>
+      <w:pPr>
+        <w:rPr>
+          <w:bCs/>
+          <w:sz w:val="23"/>
+          <w:szCs w:val="23"/>
+        </w:rPr>
+      </w:pPr>
+      <w:r>
+        <w:rPr>
+          <w:bCs/>
+          <w:sz w:val="23"/>
+          <w:szCs w:val="23"/>
+        </w:rPr>
+        <w:t>j - g &lt;= 8</w:t>
+      </w:r>
+    </w:p>
+    <w:p>
+      <w:pPr>
+        <w:rPr>
+          <w:bCs/>
+          <w:sz w:val="23"/>
+          <w:szCs w:val="23"/>
+        </w:rPr>
+      </w:pPr>
+      <w:r>
+        <w:rPr>
+          <w:bCs/>
+          <w:sz w:val="23"/>
+          <w:szCs w:val="23"/>
+        </w:rPr>
+        <w:t>k - g &lt;= 12</w:t>
+      </w:r>
+    </w:p>
+    <w:p>
+      <w:pPr>
+        <w:rPr>
+          <w:bCs/>
+          <w:sz w:val="23"/>
+          <w:szCs w:val="23"/>
+        </w:rPr>
+      </w:pPr>
+      <w:r>
+        <w:rPr>
+          <w:bCs/>
+          <w:sz w:val="23"/>
+          <w:szCs w:val="23"/>
+        </w:rPr>
+        <w:t>i - h &lt;= 5</w:t>
+      </w:r>
+    </w:p>
+    <w:p>
+      <w:pPr>
+        <w:rPr>
+          <w:bCs/>
+          <w:sz w:val="23"/>
+          <w:szCs w:val="23"/>
+        </w:rPr>
+      </w:pPr>
+      <w:r>
+        <w:rPr>
+          <w:bCs/>
+          <w:sz w:val="23"/>
+          <w:szCs w:val="23"/>
+        </w:rPr>
+        <w:t>k - h &lt;= 10</w:t>
+      </w:r>
+    </w:p>
+    <w:p>
+      <w:pPr>
+        <w:rPr>
+          <w:bCs/>
+          <w:sz w:val="23"/>
+          <w:szCs w:val="23"/>
+        </w:rPr>
+      </w:pPr>
+      <w:r>
+        <w:rPr>
+          <w:bCs/>
+          <w:sz w:val="23"/>
+          <w:szCs w:val="23"/>
+        </w:rPr>
+        <w:t>a - i &lt;= 20</w:t>
+      </w:r>
+    </w:p>
+    <w:p>
+      <w:pPr>
+        <w:rPr>
+          <w:bCs/>
+          <w:sz w:val="23"/>
+          <w:szCs w:val="23"/>
+        </w:rPr>
+      </w:pPr>
+      <w:r>
+        <w:rPr>
+          <w:bCs/>
+          <w:sz w:val="23"/>
+          <w:szCs w:val="23"/>
+        </w:rPr>
+        <w:t>k - i &lt;= 6</w:t>
+      </w:r>
+    </w:p>
+    <w:p>
+      <w:pPr>
+        <w:rPr>
+          <w:bCs/>
+          <w:sz w:val="23"/>
+          <w:szCs w:val="23"/>
+        </w:rPr>
+      </w:pPr>
+      <w:r>
+        <w:rPr>
+          <w:bCs/>
+          <w:sz w:val="23"/>
+          <w:szCs w:val="23"/>
+        </w:rPr>
+        <w:t>j - i &lt;= 2</w:t>
+      </w:r>
+    </w:p>
+    <w:p>
+      <w:pPr>
+        <w:rPr>
+          <w:bCs/>
+          <w:sz w:val="23"/>
+          <w:szCs w:val="23"/>
+        </w:rPr>
+      </w:pPr>
+      <w:r>
+        <w:rPr>
+          <w:bCs/>
+          <w:sz w:val="23"/>
+          <w:szCs w:val="23"/>
+        </w:rPr>
+        <w:t>m - i &lt;= 12</w:t>
+      </w:r>
+    </w:p>
+    <w:p>
+      <w:pPr>
+        <w:rPr>
+          <w:bCs/>
+          <w:sz w:val="23"/>
+          <w:szCs w:val="23"/>
+        </w:rPr>
+      </w:pPr>
+      <w:r>
+        <w:rPr>
+          <w:bCs/>
+          <w:sz w:val="23"/>
+          <w:szCs w:val="23"/>
+        </w:rPr>
+        <w:t>i - j &lt;= 2</w:t>
+      </w:r>
+    </w:p>
+    <w:p>
+      <w:pPr>
+        <w:rPr>
+          <w:bCs/>
+          <w:sz w:val="23"/>
+          <w:szCs w:val="23"/>
+        </w:rPr>
+      </w:pPr>
+      <w:r>
+        <w:rPr>
+          <w:bCs/>
+          <w:sz w:val="23"/>
+          <w:szCs w:val="23"/>
+        </w:rPr>
+        <w:t>k - i &lt;= 4</w:t>
+      </w:r>
+    </w:p>
+    <w:p>
+      <w:pPr>
+        <w:rPr>
+          <w:bCs/>
+          <w:sz w:val="23"/>
+          <w:szCs w:val="23"/>
+        </w:rPr>
+      </w:pPr>
+      <w:r>
+        <w:rPr>
+          <w:bCs/>
+          <w:sz w:val="23"/>
+          <w:szCs w:val="23"/>
+        </w:rPr>
+        <w:t>l - j &lt;= 5</w:t>
+      </w:r>
+    </w:p>
+    <w:p>
+      <w:pPr>
+        <w:rPr>
+          <w:bCs/>
+          <w:sz w:val="23"/>
+          <w:szCs w:val="23"/>
+        </w:rPr>
+      </w:pPr>
+      <w:r>
+        <w:rPr>
+          <w:bCs/>
+          <w:sz w:val="23"/>
+          <w:szCs w:val="23"/>
+        </w:rPr>
+        <w:t>h - k &lt;= 10</w:t>
+      </w:r>
+    </w:p>
+    <w:p>
+      <w:pPr>
+        <w:rPr>
+          <w:bCs/>
+          <w:sz w:val="23"/>
+          <w:szCs w:val="23"/>
+        </w:rPr>
+      </w:pPr>
+      <w:r>
+        <w:rPr>
+          <w:bCs/>
+          <w:sz w:val="23"/>
+          <w:szCs w:val="23"/>
+        </w:rPr>
+        <w:t>m - k &lt;= 10</w:t>
+      </w:r>
+    </w:p>
+    <w:p>
+      <w:pPr>
+        <w:rPr>
+          <w:bCs/>
+          <w:sz w:val="23"/>
+          <w:szCs w:val="23"/>
+        </w:rPr>
+      </w:pPr>
+      <w:r>
+        <w:rPr>
+          <w:bCs/>
+          <w:sz w:val="23"/>
+          <w:szCs w:val="23"/>
+        </w:rPr>
+        <w:t>m - l &lt;= 2</w:t>
+      </w:r>
+    </w:p>
+    <w:p>
+      <w:pPr>
+        <w:rPr>
+          <w:bCs/>
+          <w:sz w:val="23"/>
+          <w:szCs w:val="23"/>
+        </w:rPr>
+      </w:pPr>
+      <w:r>
+        <w:rPr>
+          <w:bCs/>
+          <w:sz w:val="23"/>
+          <w:szCs w:val="23"/>
+        </w:rPr>
+        <w:t>END</w:t>
+      </w:r>
+    </w:p>
+    <w:p>
+      <w:pPr>
+        <w:rPr>
+          <w:bCs/>
+          <w:sz w:val="23"/>
+          <w:szCs w:val="23"/>
+        </w:rPr>
+      </w:pPr>
+    </w:p>
+    <w:p>
+      <w:pPr>
+        <w:rPr>
+          <w:bCs/>
+          <w:sz w:val="23"/>
+          <w:szCs w:val="23"/>
+        </w:rPr>
+      </w:pPr>
+    </w:p>
+    <w:p>
+      <w:pPr>
+        <w:rPr>
+          <w:bCs/>
+          <w:sz w:val="23"/>
+          <w:szCs w:val="23"/>
+        </w:rPr>
+      </w:pPr>
+      <w:r>
+        <w:rPr>
+          <w:bCs/>
+          <w:sz w:val="23"/>
+          <w:szCs w:val="23"/>
+        </w:rPr>
+        <w:t>Part B</w:t>
+      </w:r>
       <w:bookmarkStart w:id="0" w:name="_GoBack"/>
       <w:bookmarkEnd w:id="0"/>
-    </w:p>
-    <w:p/>
-    <w:p>
-      <w:r>
-        <w:rPr>
-          <w:b/>
-          <w:bCs/>
-        </w:rPr>
-        <w:t xml:space="preserve">Problem 2: </w:t>
-      </w:r>
-      <w:r>
-        <w:t>A mixture problem</w:t>
-      </w:r>
-    </w:p>
-    <w:p/>
-    <w:p>
-      <w:r>
-        <w:rPr>
-          <w:b/>
-          <w:bCs/>
-          <w:sz w:val="23"/>
-          <w:szCs w:val="23"/>
-        </w:rPr>
-        <w:t xml:space="preserve">Problem 3: </w:t>
-      </w:r>
-      <w:r>
-        <w:rPr>
-          <w:bCs/>
-          <w:sz w:val="23"/>
-          <w:szCs w:val="23"/>
-        </w:rPr>
-        <w:t>Solving shortest path problems using linear programming.</w:t>
-      </w:r>
     </w:p>
     <w:sectPr>
       <w:pgSz w:w="12240" w:h="15840"/>

</xml_diff>

<commit_message>
did parts b and c to problem 3
b and c
</commit_message>
<xml_diff>
--- a/Project3/Project3 Group 26.docx
+++ b/Project3/Project3 Group 26.docx
@@ -4117,6 +4117,2714 @@
         </w:rPr>
         <w:t>Part B</w:t>
       </w:r>
+    </w:p>
+    <w:p>
+      <w:pPr>
+        <w:rPr>
+          <w:bCs/>
+          <w:sz w:val="23"/>
+          <w:szCs w:val="23"/>
+        </w:rPr>
+      </w:pPr>
+    </w:p>
+    <w:p>
+      <w:pPr>
+        <w:rPr>
+          <w:bCs/>
+          <w:sz w:val="23"/>
+          <w:szCs w:val="23"/>
+        </w:rPr>
+      </w:pPr>
+      <w:r>
+        <w:rPr>
+          <w:bCs/>
+          <w:sz w:val="23"/>
+          <w:szCs w:val="23"/>
+        </w:rPr>
+        <w:t xml:space="preserve">Adding in vertex Z with no path to vertex a resulted in Lindo throwing an error. It said unbounded solution. </w:t>
+      </w:r>
+    </w:p>
+    <w:p>
+      <w:pPr>
+        <w:rPr>
+          <w:bCs/>
+          <w:sz w:val="23"/>
+          <w:szCs w:val="23"/>
+        </w:rPr>
+      </w:pPr>
+      <w:r>
+        <w:rPr>
+          <w:bCs/>
+          <w:sz w:val="23"/>
+          <w:szCs w:val="23"/>
+        </w:rPr>
+        <w:lastRenderedPageBreak/>
+        <w:t>Here is the input used:</w:t>
+      </w:r>
+    </w:p>
+    <w:p>
+      <w:pPr>
+        <w:rPr>
+          <w:bCs/>
+          <w:sz w:val="23"/>
+          <w:szCs w:val="23"/>
+        </w:rPr>
+      </w:pPr>
+      <w:r>
+        <w:rPr>
+          <w:bCs/>
+          <w:sz w:val="23"/>
+          <w:szCs w:val="23"/>
+        </w:rPr>
+        <w:t>NBOUNDED VARIABLES ARE:</w:t>
+      </w:r>
+    </w:p>
+    <w:p>
+      <w:pPr>
+        <w:rPr>
+          <w:bCs/>
+          <w:sz w:val="23"/>
+          <w:szCs w:val="23"/>
+        </w:rPr>
+      </w:pPr>
+      <w:r>
+        <w:rPr>
+          <w:bCs/>
+          <w:sz w:val="23"/>
+          <w:szCs w:val="23"/>
+        </w:rPr>
+        <w:t xml:space="preserve">  SLK   41</w:t>
+      </w:r>
+    </w:p>
+    <w:p>
+      <w:pPr>
+        <w:rPr>
+          <w:bCs/>
+          <w:sz w:val="23"/>
+          <w:szCs w:val="23"/>
+        </w:rPr>
+      </w:pPr>
+      <w:r>
+        <w:rPr>
+          <w:bCs/>
+          <w:sz w:val="23"/>
+          <w:szCs w:val="23"/>
+        </w:rPr>
+        <w:t xml:space="preserve">         Z</w:t>
+      </w:r>
+    </w:p>
+    <w:p>
+      <w:pPr>
+        <w:rPr>
+          <w:bCs/>
+          <w:sz w:val="23"/>
+          <w:szCs w:val="23"/>
+        </w:rPr>
+      </w:pPr>
+    </w:p>
+    <w:p>
+      <w:pPr>
+        <w:rPr>
+          <w:bCs/>
+          <w:sz w:val="23"/>
+          <w:szCs w:val="23"/>
+        </w:rPr>
+      </w:pPr>
+      <w:r>
+        <w:rPr>
+          <w:bCs/>
+          <w:sz w:val="23"/>
+          <w:szCs w:val="23"/>
+        </w:rPr>
+        <w:t xml:space="preserve">        OBJECTIVE FUNCTION VALUE</w:t>
+      </w:r>
+    </w:p>
+    <w:p>
+      <w:pPr>
+        <w:rPr>
+          <w:bCs/>
+          <w:sz w:val="23"/>
+          <w:szCs w:val="23"/>
+        </w:rPr>
+      </w:pPr>
+    </w:p>
+    <w:p>
+      <w:pPr>
+        <w:rPr>
+          <w:bCs/>
+          <w:sz w:val="23"/>
+          <w:szCs w:val="23"/>
+        </w:rPr>
+      </w:pPr>
+      <w:r>
+        <w:rPr>
+          <w:bCs/>
+          <w:sz w:val="23"/>
+          <w:szCs w:val="23"/>
+        </w:rPr>
+        <w:t xml:space="preserve">        1)     0.9999990E+08</w:t>
+      </w:r>
+    </w:p>
+    <w:p>
+      <w:pPr>
+        <w:rPr>
+          <w:bCs/>
+          <w:sz w:val="23"/>
+          <w:szCs w:val="23"/>
+        </w:rPr>
+      </w:pPr>
+    </w:p>
+    <w:p>
+      <w:pPr>
+        <w:rPr>
+          <w:bCs/>
+          <w:sz w:val="23"/>
+          <w:szCs w:val="23"/>
+        </w:rPr>
+      </w:pPr>
+      <w:r>
+        <w:rPr>
+          <w:bCs/>
+          <w:sz w:val="23"/>
+          <w:szCs w:val="23"/>
+        </w:rPr>
+        <w:t>And here is the result:</w:t>
+      </w:r>
+    </w:p>
+    <w:p>
+      <w:pPr>
+        <w:rPr>
+          <w:bCs/>
+          <w:sz w:val="23"/>
+          <w:szCs w:val="23"/>
+        </w:rPr>
+      </w:pPr>
+    </w:p>
+    <w:p>
+      <w:pPr>
+        <w:rPr>
+          <w:bCs/>
+          <w:sz w:val="23"/>
+          <w:szCs w:val="23"/>
+        </w:rPr>
+      </w:pPr>
+      <w:r>
+        <w:rPr>
+          <w:bCs/>
+          <w:sz w:val="23"/>
+          <w:szCs w:val="23"/>
+        </w:rPr>
+        <w:t>max b + c + d + e + f + g + h + i + j + k + l + m</w:t>
+      </w:r>
+    </w:p>
+    <w:p>
+      <w:pPr>
+        <w:rPr>
+          <w:bCs/>
+          <w:sz w:val="23"/>
+          <w:szCs w:val="23"/>
+        </w:rPr>
+      </w:pPr>
+    </w:p>
+    <w:p>
+      <w:pPr>
+        <w:rPr>
+          <w:bCs/>
+          <w:sz w:val="23"/>
+          <w:szCs w:val="23"/>
+        </w:rPr>
+      </w:pPr>
+      <w:r>
+        <w:rPr>
+          <w:bCs/>
+          <w:sz w:val="23"/>
+          <w:szCs w:val="23"/>
+        </w:rPr>
+        <w:t>ST</w:t>
+      </w:r>
+    </w:p>
+    <w:p>
+      <w:pPr>
+        <w:rPr>
+          <w:bCs/>
+          <w:sz w:val="23"/>
+          <w:szCs w:val="23"/>
+        </w:rPr>
+      </w:pPr>
+      <w:r>
+        <w:rPr>
+          <w:bCs/>
+          <w:sz w:val="23"/>
+          <w:szCs w:val="23"/>
+        </w:rPr>
+        <w:t>a = 0</w:t>
+      </w:r>
+    </w:p>
+    <w:p>
+      <w:pPr>
+        <w:rPr>
+          <w:bCs/>
+          <w:sz w:val="23"/>
+          <w:szCs w:val="23"/>
+        </w:rPr>
+      </w:pPr>
+      <w:r>
+        <w:rPr>
+          <w:bCs/>
+          <w:sz w:val="23"/>
+          <w:szCs w:val="23"/>
+        </w:rPr>
+        <w:t>b - a &lt;= 2</w:t>
+      </w:r>
+    </w:p>
+    <w:p>
+      <w:pPr>
+        <w:rPr>
+          <w:bCs/>
+          <w:sz w:val="23"/>
+          <w:szCs w:val="23"/>
+        </w:rPr>
+      </w:pPr>
+      <w:r>
+        <w:rPr>
+          <w:bCs/>
+          <w:sz w:val="23"/>
+          <w:szCs w:val="23"/>
+        </w:rPr>
+        <w:t>c - a &lt;= 3</w:t>
+      </w:r>
+    </w:p>
+    <w:p>
+      <w:pPr>
+        <w:rPr>
+          <w:bCs/>
+          <w:sz w:val="23"/>
+          <w:szCs w:val="23"/>
+        </w:rPr>
+      </w:pPr>
+      <w:r>
+        <w:rPr>
+          <w:bCs/>
+          <w:sz w:val="23"/>
+          <w:szCs w:val="23"/>
+        </w:rPr>
+        <w:t>d - a &lt;= 8</w:t>
+      </w:r>
+    </w:p>
+    <w:p>
+      <w:pPr>
+        <w:rPr>
+          <w:bCs/>
+          <w:sz w:val="23"/>
+          <w:szCs w:val="23"/>
+        </w:rPr>
+      </w:pPr>
+      <w:r>
+        <w:rPr>
+          <w:bCs/>
+          <w:sz w:val="23"/>
+          <w:szCs w:val="23"/>
+        </w:rPr>
+        <w:t>h - a &lt;= 9</w:t>
+      </w:r>
+    </w:p>
+    <w:p>
+      <w:pPr>
+        <w:rPr>
+          <w:bCs/>
+          <w:sz w:val="23"/>
+          <w:szCs w:val="23"/>
+        </w:rPr>
+      </w:pPr>
+      <w:r>
+        <w:rPr>
+          <w:bCs/>
+          <w:sz w:val="23"/>
+          <w:szCs w:val="23"/>
+        </w:rPr>
+        <w:t>a - b &lt;= 4</w:t>
+      </w:r>
+    </w:p>
+    <w:p>
+      <w:pPr>
+        <w:rPr>
+          <w:bCs/>
+          <w:sz w:val="23"/>
+          <w:szCs w:val="23"/>
+        </w:rPr>
+      </w:pPr>
+      <w:r>
+        <w:rPr>
+          <w:bCs/>
+          <w:sz w:val="23"/>
+          <w:szCs w:val="23"/>
+        </w:rPr>
+        <w:t>c - b &lt;= 5</w:t>
+      </w:r>
+    </w:p>
+    <w:p>
+      <w:pPr>
+        <w:rPr>
+          <w:bCs/>
+          <w:sz w:val="23"/>
+          <w:szCs w:val="23"/>
+        </w:rPr>
+      </w:pPr>
+      <w:r>
+        <w:rPr>
+          <w:bCs/>
+          <w:sz w:val="23"/>
+          <w:szCs w:val="23"/>
+        </w:rPr>
+        <w:t>e - b &lt;= 7</w:t>
+      </w:r>
+    </w:p>
+    <w:p>
+      <w:pPr>
+        <w:rPr>
+          <w:bCs/>
+          <w:sz w:val="23"/>
+          <w:szCs w:val="23"/>
+        </w:rPr>
+      </w:pPr>
+      <w:r>
+        <w:rPr>
+          <w:bCs/>
+          <w:sz w:val="23"/>
+          <w:szCs w:val="23"/>
+        </w:rPr>
+        <w:t>f - b &lt;= 4</w:t>
+      </w:r>
+    </w:p>
+    <w:p>
+      <w:pPr>
+        <w:rPr>
+          <w:bCs/>
+          <w:sz w:val="23"/>
+          <w:szCs w:val="23"/>
+        </w:rPr>
+      </w:pPr>
+      <w:r>
+        <w:rPr>
+          <w:bCs/>
+          <w:sz w:val="23"/>
+          <w:szCs w:val="23"/>
+        </w:rPr>
+        <w:t>d - c &lt;= 10</w:t>
+      </w:r>
+    </w:p>
+    <w:p>
+      <w:pPr>
+        <w:rPr>
+          <w:bCs/>
+          <w:sz w:val="23"/>
+          <w:szCs w:val="23"/>
+        </w:rPr>
+      </w:pPr>
+      <w:r>
+        <w:rPr>
+          <w:bCs/>
+          <w:sz w:val="23"/>
+          <w:szCs w:val="23"/>
+        </w:rPr>
+        <w:t>b - c &lt;= 5</w:t>
+      </w:r>
+    </w:p>
+    <w:p>
+      <w:pPr>
+        <w:rPr>
+          <w:bCs/>
+          <w:sz w:val="23"/>
+          <w:szCs w:val="23"/>
+        </w:rPr>
+      </w:pPr>
+      <w:r>
+        <w:rPr>
+          <w:bCs/>
+          <w:sz w:val="23"/>
+          <w:szCs w:val="23"/>
+        </w:rPr>
+        <w:t>g - c &lt;= 9</w:t>
+      </w:r>
+    </w:p>
+    <w:p>
+      <w:pPr>
+        <w:rPr>
+          <w:bCs/>
+          <w:sz w:val="23"/>
+          <w:szCs w:val="23"/>
+        </w:rPr>
+      </w:pPr>
+      <w:r>
+        <w:rPr>
+          <w:bCs/>
+          <w:sz w:val="23"/>
+          <w:szCs w:val="23"/>
+        </w:rPr>
+        <w:t>i - c &lt;= 11</w:t>
+      </w:r>
+    </w:p>
+    <w:p>
+      <w:pPr>
+        <w:rPr>
+          <w:bCs/>
+          <w:sz w:val="23"/>
+          <w:szCs w:val="23"/>
+        </w:rPr>
+      </w:pPr>
+      <w:r>
+        <w:rPr>
+          <w:bCs/>
+          <w:sz w:val="23"/>
+          <w:szCs w:val="23"/>
+        </w:rPr>
+        <w:t>f - c &lt;= 4</w:t>
+      </w:r>
+    </w:p>
+    <w:p>
+      <w:pPr>
+        <w:rPr>
+          <w:bCs/>
+          <w:sz w:val="23"/>
+          <w:szCs w:val="23"/>
+        </w:rPr>
+      </w:pPr>
+      <w:r>
+        <w:rPr>
+          <w:bCs/>
+          <w:sz w:val="23"/>
+          <w:szCs w:val="23"/>
+        </w:rPr>
+        <w:lastRenderedPageBreak/>
+        <w:t>a - d &lt;= 8</w:t>
+      </w:r>
+    </w:p>
+    <w:p>
+      <w:pPr>
+        <w:rPr>
+          <w:bCs/>
+          <w:sz w:val="23"/>
+          <w:szCs w:val="23"/>
+        </w:rPr>
+      </w:pPr>
+      <w:r>
+        <w:rPr>
+          <w:bCs/>
+          <w:sz w:val="23"/>
+          <w:szCs w:val="23"/>
+        </w:rPr>
+        <w:t>g - d &lt;= 2</w:t>
+      </w:r>
+    </w:p>
+    <w:p>
+      <w:pPr>
+        <w:rPr>
+          <w:bCs/>
+          <w:sz w:val="23"/>
+          <w:szCs w:val="23"/>
+        </w:rPr>
+      </w:pPr>
+      <w:r>
+        <w:rPr>
+          <w:bCs/>
+          <w:sz w:val="23"/>
+          <w:szCs w:val="23"/>
+        </w:rPr>
+        <w:t>j - d &lt;= 5</w:t>
+      </w:r>
+    </w:p>
+    <w:p>
+      <w:pPr>
+        <w:rPr>
+          <w:bCs/>
+          <w:sz w:val="23"/>
+          <w:szCs w:val="23"/>
+        </w:rPr>
+      </w:pPr>
+      <w:r>
+        <w:rPr>
+          <w:bCs/>
+          <w:sz w:val="23"/>
+          <w:szCs w:val="23"/>
+        </w:rPr>
+        <w:t>f - d &lt;= 5</w:t>
+      </w:r>
+    </w:p>
+    <w:p>
+      <w:pPr>
+        <w:rPr>
+          <w:bCs/>
+          <w:sz w:val="23"/>
+          <w:szCs w:val="23"/>
+        </w:rPr>
+      </w:pPr>
+      <w:r>
+        <w:rPr>
+          <w:bCs/>
+          <w:sz w:val="23"/>
+          <w:szCs w:val="23"/>
+        </w:rPr>
+        <w:t>f - d &lt;= 1</w:t>
+      </w:r>
+    </w:p>
+    <w:p>
+      <w:pPr>
+        <w:rPr>
+          <w:bCs/>
+          <w:sz w:val="23"/>
+          <w:szCs w:val="23"/>
+        </w:rPr>
+      </w:pPr>
+      <w:r>
+        <w:rPr>
+          <w:bCs/>
+          <w:sz w:val="23"/>
+          <w:szCs w:val="23"/>
+        </w:rPr>
+        <w:t>h - e &lt;= 5</w:t>
+      </w:r>
+    </w:p>
+    <w:p>
+      <w:pPr>
+        <w:rPr>
+          <w:bCs/>
+          <w:sz w:val="23"/>
+          <w:szCs w:val="23"/>
+        </w:rPr>
+      </w:pPr>
+      <w:r>
+        <w:rPr>
+          <w:bCs/>
+          <w:sz w:val="23"/>
+          <w:szCs w:val="23"/>
+        </w:rPr>
+        <w:t>c - e &lt;= 4</w:t>
+      </w:r>
+    </w:p>
+    <w:p>
+      <w:pPr>
+        <w:rPr>
+          <w:bCs/>
+          <w:sz w:val="23"/>
+          <w:szCs w:val="23"/>
+        </w:rPr>
+      </w:pPr>
+      <w:r>
+        <w:rPr>
+          <w:bCs/>
+          <w:sz w:val="23"/>
+          <w:szCs w:val="23"/>
+        </w:rPr>
+        <w:t>i - e &lt;= 10</w:t>
+      </w:r>
+    </w:p>
+    <w:p>
+      <w:pPr>
+        <w:rPr>
+          <w:bCs/>
+          <w:sz w:val="23"/>
+          <w:szCs w:val="23"/>
+        </w:rPr>
+      </w:pPr>
+      <w:r>
+        <w:rPr>
+          <w:bCs/>
+          <w:sz w:val="23"/>
+          <w:szCs w:val="23"/>
+        </w:rPr>
+        <w:t>i - f &lt;= 2</w:t>
+      </w:r>
+    </w:p>
+    <w:p>
+      <w:pPr>
+        <w:rPr>
+          <w:bCs/>
+          <w:sz w:val="23"/>
+          <w:szCs w:val="23"/>
+        </w:rPr>
+      </w:pPr>
+      <w:r>
+        <w:rPr>
+          <w:bCs/>
+          <w:sz w:val="23"/>
+          <w:szCs w:val="23"/>
+        </w:rPr>
+        <w:t>g - f &lt;= 2</w:t>
+      </w:r>
+    </w:p>
+    <w:p>
+      <w:pPr>
+        <w:rPr>
+          <w:bCs/>
+          <w:sz w:val="23"/>
+          <w:szCs w:val="23"/>
+        </w:rPr>
+      </w:pPr>
+      <w:r>
+        <w:rPr>
+          <w:bCs/>
+          <w:sz w:val="23"/>
+          <w:szCs w:val="23"/>
+        </w:rPr>
+        <w:t>d - g &lt;= 2</w:t>
+      </w:r>
+    </w:p>
+    <w:p>
+      <w:pPr>
+        <w:rPr>
+          <w:bCs/>
+          <w:sz w:val="23"/>
+          <w:szCs w:val="23"/>
+        </w:rPr>
+      </w:pPr>
+      <w:r>
+        <w:rPr>
+          <w:bCs/>
+          <w:sz w:val="23"/>
+          <w:szCs w:val="23"/>
+        </w:rPr>
+        <w:t>j - g &lt;= 8</w:t>
+      </w:r>
+    </w:p>
+    <w:p>
+      <w:pPr>
+        <w:rPr>
+          <w:bCs/>
+          <w:sz w:val="23"/>
+          <w:szCs w:val="23"/>
+        </w:rPr>
+      </w:pPr>
+      <w:r>
+        <w:rPr>
+          <w:bCs/>
+          <w:sz w:val="23"/>
+          <w:szCs w:val="23"/>
+        </w:rPr>
+        <w:t>k - g &lt;= 12</w:t>
+      </w:r>
+    </w:p>
+    <w:p>
+      <w:pPr>
+        <w:rPr>
+          <w:bCs/>
+          <w:sz w:val="23"/>
+          <w:szCs w:val="23"/>
+        </w:rPr>
+      </w:pPr>
+      <w:r>
+        <w:rPr>
+          <w:bCs/>
+          <w:sz w:val="23"/>
+          <w:szCs w:val="23"/>
+        </w:rPr>
+        <w:t>i - h &lt;= 5</w:t>
+      </w:r>
+    </w:p>
+    <w:p>
+      <w:pPr>
+        <w:rPr>
+          <w:bCs/>
+          <w:sz w:val="23"/>
+          <w:szCs w:val="23"/>
+        </w:rPr>
+      </w:pPr>
+      <w:r>
+        <w:rPr>
+          <w:bCs/>
+          <w:sz w:val="23"/>
+          <w:szCs w:val="23"/>
+        </w:rPr>
+        <w:t>k - h &lt;= 10</w:t>
+      </w:r>
+    </w:p>
+    <w:p>
+      <w:pPr>
+        <w:rPr>
+          <w:bCs/>
+          <w:sz w:val="23"/>
+          <w:szCs w:val="23"/>
+        </w:rPr>
+      </w:pPr>
+      <w:r>
+        <w:rPr>
+          <w:bCs/>
+          <w:sz w:val="23"/>
+          <w:szCs w:val="23"/>
+        </w:rPr>
+        <w:t>a - i &lt;= 20</w:t>
+      </w:r>
+    </w:p>
+    <w:p>
+      <w:pPr>
+        <w:rPr>
+          <w:bCs/>
+          <w:sz w:val="23"/>
+          <w:szCs w:val="23"/>
+        </w:rPr>
+      </w:pPr>
+      <w:r>
+        <w:rPr>
+          <w:bCs/>
+          <w:sz w:val="23"/>
+          <w:szCs w:val="23"/>
+        </w:rPr>
+        <w:t>k - i &lt;= 6</w:t>
+      </w:r>
+    </w:p>
+    <w:p>
+      <w:pPr>
+        <w:rPr>
+          <w:bCs/>
+          <w:sz w:val="23"/>
+          <w:szCs w:val="23"/>
+        </w:rPr>
+      </w:pPr>
+      <w:r>
+        <w:rPr>
+          <w:bCs/>
+          <w:sz w:val="23"/>
+          <w:szCs w:val="23"/>
+        </w:rPr>
+        <w:t>j - i &lt;= 2</w:t>
+      </w:r>
+    </w:p>
+    <w:p>
+      <w:pPr>
+        <w:rPr>
+          <w:bCs/>
+          <w:sz w:val="23"/>
+          <w:szCs w:val="23"/>
+        </w:rPr>
+      </w:pPr>
+      <w:r>
+        <w:rPr>
+          <w:bCs/>
+          <w:sz w:val="23"/>
+          <w:szCs w:val="23"/>
+        </w:rPr>
+        <w:t>m - i &lt;= 12</w:t>
+      </w:r>
+    </w:p>
+    <w:p>
+      <w:pPr>
+        <w:rPr>
+          <w:bCs/>
+          <w:sz w:val="23"/>
+          <w:szCs w:val="23"/>
+        </w:rPr>
+      </w:pPr>
+      <w:r>
+        <w:rPr>
+          <w:bCs/>
+          <w:sz w:val="23"/>
+          <w:szCs w:val="23"/>
+        </w:rPr>
+        <w:t>i - j &lt;= 2</w:t>
+      </w:r>
+    </w:p>
+    <w:p>
+      <w:pPr>
+        <w:rPr>
+          <w:bCs/>
+          <w:sz w:val="23"/>
+          <w:szCs w:val="23"/>
+        </w:rPr>
+      </w:pPr>
+      <w:r>
+        <w:rPr>
+          <w:bCs/>
+          <w:sz w:val="23"/>
+          <w:szCs w:val="23"/>
+        </w:rPr>
+        <w:t>k - i &lt;= 4</w:t>
+      </w:r>
+    </w:p>
+    <w:p>
+      <w:pPr>
+        <w:rPr>
+          <w:bCs/>
+          <w:sz w:val="23"/>
+          <w:szCs w:val="23"/>
+        </w:rPr>
+      </w:pPr>
+      <w:r>
+        <w:rPr>
+          <w:bCs/>
+          <w:sz w:val="23"/>
+          <w:szCs w:val="23"/>
+        </w:rPr>
+        <w:t>l - j &lt;= 5</w:t>
+      </w:r>
+    </w:p>
+    <w:p>
+      <w:pPr>
+        <w:rPr>
+          <w:bCs/>
+          <w:sz w:val="23"/>
+          <w:szCs w:val="23"/>
+        </w:rPr>
+      </w:pPr>
+      <w:r>
+        <w:rPr>
+          <w:bCs/>
+          <w:sz w:val="23"/>
+          <w:szCs w:val="23"/>
+        </w:rPr>
+        <w:t>h - k &lt;= 10</w:t>
+      </w:r>
+    </w:p>
+    <w:p>
+      <w:pPr>
+        <w:rPr>
+          <w:bCs/>
+          <w:sz w:val="23"/>
+          <w:szCs w:val="23"/>
+        </w:rPr>
+      </w:pPr>
+      <w:r>
+        <w:rPr>
+          <w:bCs/>
+          <w:sz w:val="23"/>
+          <w:szCs w:val="23"/>
+        </w:rPr>
+        <w:t>m - k &lt;= 10</w:t>
+      </w:r>
+    </w:p>
+    <w:p>
+      <w:pPr>
+        <w:rPr>
+          <w:bCs/>
+          <w:sz w:val="23"/>
+          <w:szCs w:val="23"/>
+        </w:rPr>
+      </w:pPr>
+      <w:r>
+        <w:rPr>
+          <w:bCs/>
+          <w:sz w:val="23"/>
+          <w:szCs w:val="23"/>
+        </w:rPr>
+        <w:t>m - l &lt;= 2</w:t>
+      </w:r>
+    </w:p>
+    <w:p>
+      <w:pPr>
+        <w:rPr>
+          <w:bCs/>
+          <w:sz w:val="23"/>
+          <w:szCs w:val="23"/>
+        </w:rPr>
+      </w:pPr>
+      <w:r>
+        <w:rPr>
+          <w:bCs/>
+          <w:sz w:val="23"/>
+          <w:szCs w:val="23"/>
+        </w:rPr>
+        <w:t>m - z &lt;= 5</w:t>
+      </w:r>
+    </w:p>
+    <w:p>
+      <w:pPr>
+        <w:rPr>
+          <w:bCs/>
+          <w:sz w:val="23"/>
+          <w:szCs w:val="23"/>
+        </w:rPr>
+      </w:pPr>
+    </w:p>
+    <w:p>
+      <w:pPr>
+        <w:rPr>
+          <w:bCs/>
+          <w:sz w:val="23"/>
+          <w:szCs w:val="23"/>
+        </w:rPr>
+      </w:pPr>
+      <w:r>
+        <w:rPr>
+          <w:bCs/>
+          <w:sz w:val="23"/>
+          <w:szCs w:val="23"/>
+        </w:rPr>
+        <w:t>END</w:t>
+      </w:r>
+    </w:p>
+    <w:p>
+      <w:pPr>
+        <w:rPr>
+          <w:bCs/>
+          <w:sz w:val="23"/>
+          <w:szCs w:val="23"/>
+        </w:rPr>
+      </w:pPr>
+    </w:p>
+    <w:p>
+      <w:pPr>
+        <w:rPr>
+          <w:bCs/>
+          <w:sz w:val="23"/>
+          <w:szCs w:val="23"/>
+        </w:rPr>
+      </w:pPr>
+    </w:p>
+    <w:p>
+      <w:pPr>
+        <w:rPr>
+          <w:bCs/>
+          <w:sz w:val="23"/>
+          <w:szCs w:val="23"/>
+        </w:rPr>
+      </w:pPr>
+      <w:r>
+        <w:rPr>
+          <w:bCs/>
+          <w:sz w:val="23"/>
+          <w:szCs w:val="23"/>
+        </w:rPr>
+        <w:t>Part C</w:t>
+      </w:r>
+    </w:p>
+    <w:p>
+      <w:pPr>
+        <w:rPr>
+          <w:bCs/>
+          <w:sz w:val="23"/>
+          <w:szCs w:val="23"/>
+        </w:rPr>
+      </w:pPr>
+    </w:p>
+    <w:tbl>
+      <w:tblPr>
+        <w:tblW w:w="3940" w:type="dxa"/>
+        <w:tblLook w:val="04A0" w:firstRow="1" w:lastRow="0" w:firstColumn="1" w:lastColumn="0" w:noHBand="0" w:noVBand="1"/>
+      </w:tblPr>
+      <w:tblGrid>
+        <w:gridCol w:w="1900"/>
+        <w:gridCol w:w="2040"/>
+      </w:tblGrid>
+      <w:tr>
+        <w:trPr>
+          <w:trHeight w:val="300"/>
+        </w:trPr>
+        <w:tc>
+          <w:tcPr>
+            <w:tcW w:w="1900" w:type="dxa"/>
+            <w:tcBorders>
+              <w:top w:val="single" w:sz="4" w:space="0" w:color="auto"/>
+              <w:left w:val="single" w:sz="4" w:space="0" w:color="auto"/>
+              <w:bottom w:val="single" w:sz="4" w:space="0" w:color="auto"/>
+              <w:right w:val="single" w:sz="4" w:space="0" w:color="auto"/>
+            </w:tcBorders>
+            <w:shd w:val="clear" w:color="auto" w:fill="auto"/>
+            <w:noWrap/>
+            <w:vAlign w:val="bottom"/>
+            <w:hideMark/>
+          </w:tcPr>
+          <w:p>
+            <w:pPr>
+              <w:spacing w:after="0" w:line="240" w:lineRule="auto"/>
+              <w:rPr>
+                <w:rFonts w:ascii="Calibri" w:eastAsia="Times New Roman" w:hAnsi="Calibri" w:cs="Times New Roman"/>
+                <w:color w:val="000000"/>
+              </w:rPr>
+            </w:pPr>
+            <w:r>
+              <w:rPr>
+                <w:rFonts w:ascii="Calibri" w:eastAsia="Times New Roman" w:hAnsi="Calibri" w:cs="Times New Roman"/>
+                <w:color w:val="000000"/>
+              </w:rPr>
+              <w:t>Vertex to M</w:t>
+            </w:r>
+          </w:p>
+        </w:tc>
+        <w:tc>
+          <w:tcPr>
+            <w:tcW w:w="2040" w:type="dxa"/>
+            <w:tcBorders>
+              <w:top w:val="single" w:sz="4" w:space="0" w:color="auto"/>
+              <w:left w:val="nil"/>
+              <w:bottom w:val="single" w:sz="4" w:space="0" w:color="auto"/>
+              <w:right w:val="single" w:sz="4" w:space="0" w:color="auto"/>
+            </w:tcBorders>
+            <w:shd w:val="clear" w:color="auto" w:fill="auto"/>
+            <w:noWrap/>
+            <w:vAlign w:val="bottom"/>
+            <w:hideMark/>
+          </w:tcPr>
+          <w:p>
+            <w:pPr>
+              <w:spacing w:after="0" w:line="240" w:lineRule="auto"/>
+              <w:rPr>
+                <w:rFonts w:ascii="Calibri" w:eastAsia="Times New Roman" w:hAnsi="Calibri" w:cs="Times New Roman"/>
+                <w:color w:val="000000"/>
+              </w:rPr>
+            </w:pPr>
+            <w:r>
+              <w:rPr>
+                <w:rFonts w:ascii="Calibri" w:eastAsia="Times New Roman" w:hAnsi="Calibri" w:cs="Times New Roman"/>
+                <w:color w:val="000000"/>
+              </w:rPr>
+              <w:t>Shortest Path</w:t>
+            </w:r>
+          </w:p>
+        </w:tc>
+      </w:tr>
+      <w:tr>
+        <w:trPr>
+          <w:trHeight w:val="300"/>
+        </w:trPr>
+        <w:tc>
+          <w:tcPr>
+            <w:tcW w:w="1900" w:type="dxa"/>
+            <w:tcBorders>
+              <w:top w:val="nil"/>
+              <w:left w:val="single" w:sz="4" w:space="0" w:color="auto"/>
+              <w:bottom w:val="single" w:sz="4" w:space="0" w:color="auto"/>
+              <w:right w:val="single" w:sz="4" w:space="0" w:color="auto"/>
+            </w:tcBorders>
+            <w:shd w:val="clear" w:color="auto" w:fill="auto"/>
+            <w:noWrap/>
+            <w:vAlign w:val="bottom"/>
+            <w:hideMark/>
+          </w:tcPr>
+          <w:p>
+            <w:pPr>
+              <w:spacing w:after="0" w:line="240" w:lineRule="auto"/>
+              <w:rPr>
+                <w:rFonts w:ascii="Calibri" w:eastAsia="Times New Roman" w:hAnsi="Calibri" w:cs="Times New Roman"/>
+                <w:color w:val="000000"/>
+              </w:rPr>
+            </w:pPr>
+            <w:r>
+              <w:rPr>
+                <w:rFonts w:ascii="Calibri" w:eastAsia="Times New Roman" w:hAnsi="Calibri" w:cs="Times New Roman"/>
+                <w:color w:val="000000"/>
+              </w:rPr>
+              <w:t>A</w:t>
+            </w:r>
+          </w:p>
+        </w:tc>
+        <w:tc>
+          <w:tcPr>
+            <w:tcW w:w="2040" w:type="dxa"/>
+            <w:tcBorders>
+              <w:top w:val="nil"/>
+              <w:left w:val="nil"/>
+              <w:bottom w:val="single" w:sz="4" w:space="0" w:color="auto"/>
+              <w:right w:val="single" w:sz="4" w:space="0" w:color="auto"/>
+            </w:tcBorders>
+            <w:shd w:val="clear" w:color="auto" w:fill="auto"/>
+            <w:noWrap/>
+            <w:vAlign w:val="bottom"/>
+            <w:hideMark/>
+          </w:tcPr>
+          <w:p>
+            <w:pPr>
+              <w:spacing w:after="0" w:line="240" w:lineRule="auto"/>
+              <w:jc w:val="right"/>
+              <w:rPr>
+                <w:rFonts w:ascii="Calibri" w:eastAsia="Times New Roman" w:hAnsi="Calibri" w:cs="Times New Roman"/>
+                <w:color w:val="000000"/>
+              </w:rPr>
+            </w:pPr>
+            <w:r>
+              <w:rPr>
+                <w:rFonts w:ascii="Calibri" w:eastAsia="Times New Roman" w:hAnsi="Calibri" w:cs="Times New Roman"/>
+                <w:color w:val="000000"/>
+              </w:rPr>
+              <w:t>17</w:t>
+            </w:r>
+          </w:p>
+        </w:tc>
+      </w:tr>
+      <w:tr>
+        <w:trPr>
+          <w:trHeight w:val="300"/>
+        </w:trPr>
+        <w:tc>
+          <w:tcPr>
+            <w:tcW w:w="1900" w:type="dxa"/>
+            <w:tcBorders>
+              <w:top w:val="nil"/>
+              <w:left w:val="single" w:sz="4" w:space="0" w:color="auto"/>
+              <w:bottom w:val="single" w:sz="4" w:space="0" w:color="auto"/>
+              <w:right w:val="single" w:sz="4" w:space="0" w:color="auto"/>
+            </w:tcBorders>
+            <w:shd w:val="clear" w:color="auto" w:fill="auto"/>
+            <w:noWrap/>
+            <w:vAlign w:val="bottom"/>
+            <w:hideMark/>
+          </w:tcPr>
+          <w:p>
+            <w:pPr>
+              <w:spacing w:after="0" w:line="240" w:lineRule="auto"/>
+              <w:rPr>
+                <w:rFonts w:ascii="Calibri" w:eastAsia="Times New Roman" w:hAnsi="Calibri" w:cs="Times New Roman"/>
+                <w:color w:val="000000"/>
+              </w:rPr>
+            </w:pPr>
+            <w:r>
+              <w:rPr>
+                <w:rFonts w:ascii="Calibri" w:eastAsia="Times New Roman" w:hAnsi="Calibri" w:cs="Times New Roman"/>
+                <w:color w:val="000000"/>
+              </w:rPr>
+              <w:t>B</w:t>
+            </w:r>
+          </w:p>
+        </w:tc>
+        <w:tc>
+          <w:tcPr>
+            <w:tcW w:w="2040" w:type="dxa"/>
+            <w:tcBorders>
+              <w:top w:val="nil"/>
+              <w:left w:val="nil"/>
+              <w:bottom w:val="single" w:sz="4" w:space="0" w:color="auto"/>
+              <w:right w:val="single" w:sz="4" w:space="0" w:color="auto"/>
+            </w:tcBorders>
+            <w:shd w:val="clear" w:color="auto" w:fill="auto"/>
+            <w:noWrap/>
+            <w:vAlign w:val="bottom"/>
+            <w:hideMark/>
+          </w:tcPr>
+          <w:p>
+            <w:pPr>
+              <w:spacing w:after="0" w:line="240" w:lineRule="auto"/>
+              <w:jc w:val="right"/>
+              <w:rPr>
+                <w:rFonts w:ascii="Calibri" w:eastAsia="Times New Roman" w:hAnsi="Calibri" w:cs="Times New Roman"/>
+                <w:color w:val="000000"/>
+              </w:rPr>
+            </w:pPr>
+            <w:r>
+              <w:rPr>
+                <w:rFonts w:ascii="Calibri" w:eastAsia="Times New Roman" w:hAnsi="Calibri" w:cs="Times New Roman"/>
+                <w:color w:val="000000"/>
+              </w:rPr>
+              <w:t>15</w:t>
+            </w:r>
+          </w:p>
+        </w:tc>
+      </w:tr>
+      <w:tr>
+        <w:trPr>
+          <w:trHeight w:val="300"/>
+        </w:trPr>
+        <w:tc>
+          <w:tcPr>
+            <w:tcW w:w="1900" w:type="dxa"/>
+            <w:tcBorders>
+              <w:top w:val="nil"/>
+              <w:left w:val="single" w:sz="4" w:space="0" w:color="auto"/>
+              <w:bottom w:val="single" w:sz="4" w:space="0" w:color="auto"/>
+              <w:right w:val="single" w:sz="4" w:space="0" w:color="auto"/>
+            </w:tcBorders>
+            <w:shd w:val="clear" w:color="auto" w:fill="auto"/>
+            <w:noWrap/>
+            <w:vAlign w:val="bottom"/>
+            <w:hideMark/>
+          </w:tcPr>
+          <w:p>
+            <w:pPr>
+              <w:spacing w:after="0" w:line="240" w:lineRule="auto"/>
+              <w:rPr>
+                <w:rFonts w:ascii="Calibri" w:eastAsia="Times New Roman" w:hAnsi="Calibri" w:cs="Times New Roman"/>
+                <w:color w:val="000000"/>
+              </w:rPr>
+            </w:pPr>
+            <w:r>
+              <w:rPr>
+                <w:rFonts w:ascii="Calibri" w:eastAsia="Times New Roman" w:hAnsi="Calibri" w:cs="Times New Roman"/>
+                <w:color w:val="000000"/>
+              </w:rPr>
+              <w:t>C</w:t>
+            </w:r>
+          </w:p>
+        </w:tc>
+        <w:tc>
+          <w:tcPr>
+            <w:tcW w:w="2040" w:type="dxa"/>
+            <w:tcBorders>
+              <w:top w:val="nil"/>
+              <w:left w:val="nil"/>
+              <w:bottom w:val="single" w:sz="4" w:space="0" w:color="auto"/>
+              <w:right w:val="single" w:sz="4" w:space="0" w:color="auto"/>
+            </w:tcBorders>
+            <w:shd w:val="clear" w:color="auto" w:fill="auto"/>
+            <w:noWrap/>
+            <w:vAlign w:val="bottom"/>
+            <w:hideMark/>
+          </w:tcPr>
+          <w:p>
+            <w:pPr>
+              <w:spacing w:after="0" w:line="240" w:lineRule="auto"/>
+              <w:jc w:val="right"/>
+              <w:rPr>
+                <w:rFonts w:ascii="Calibri" w:eastAsia="Times New Roman" w:hAnsi="Calibri" w:cs="Times New Roman"/>
+                <w:color w:val="000000"/>
+              </w:rPr>
+            </w:pPr>
+            <w:r>
+              <w:rPr>
+                <w:rFonts w:ascii="Calibri" w:eastAsia="Times New Roman" w:hAnsi="Calibri" w:cs="Times New Roman"/>
+                <w:color w:val="000000"/>
+              </w:rPr>
+              <w:t>15</w:t>
+            </w:r>
+          </w:p>
+        </w:tc>
+      </w:tr>
+      <w:tr>
+        <w:trPr>
+          <w:trHeight w:val="300"/>
+        </w:trPr>
+        <w:tc>
+          <w:tcPr>
+            <w:tcW w:w="1900" w:type="dxa"/>
+            <w:tcBorders>
+              <w:top w:val="nil"/>
+              <w:left w:val="single" w:sz="4" w:space="0" w:color="auto"/>
+              <w:bottom w:val="single" w:sz="4" w:space="0" w:color="auto"/>
+              <w:right w:val="single" w:sz="4" w:space="0" w:color="auto"/>
+            </w:tcBorders>
+            <w:shd w:val="clear" w:color="auto" w:fill="auto"/>
+            <w:noWrap/>
+            <w:vAlign w:val="bottom"/>
+            <w:hideMark/>
+          </w:tcPr>
+          <w:p>
+            <w:pPr>
+              <w:spacing w:after="0" w:line="240" w:lineRule="auto"/>
+              <w:rPr>
+                <w:rFonts w:ascii="Calibri" w:eastAsia="Times New Roman" w:hAnsi="Calibri" w:cs="Times New Roman"/>
+                <w:color w:val="000000"/>
+              </w:rPr>
+            </w:pPr>
+            <w:r>
+              <w:rPr>
+                <w:rFonts w:ascii="Calibri" w:eastAsia="Times New Roman" w:hAnsi="Calibri" w:cs="Times New Roman"/>
+                <w:color w:val="000000"/>
+              </w:rPr>
+              <w:t>D</w:t>
+            </w:r>
+          </w:p>
+        </w:tc>
+        <w:tc>
+          <w:tcPr>
+            <w:tcW w:w="2040" w:type="dxa"/>
+            <w:tcBorders>
+              <w:top w:val="nil"/>
+              <w:left w:val="nil"/>
+              <w:bottom w:val="single" w:sz="4" w:space="0" w:color="auto"/>
+              <w:right w:val="single" w:sz="4" w:space="0" w:color="auto"/>
+            </w:tcBorders>
+            <w:shd w:val="clear" w:color="auto" w:fill="auto"/>
+            <w:noWrap/>
+            <w:vAlign w:val="bottom"/>
+            <w:hideMark/>
+          </w:tcPr>
+          <w:p>
+            <w:pPr>
+              <w:spacing w:after="0" w:line="240" w:lineRule="auto"/>
+              <w:jc w:val="right"/>
+              <w:rPr>
+                <w:rFonts w:ascii="Calibri" w:eastAsia="Times New Roman" w:hAnsi="Calibri" w:cs="Times New Roman"/>
+                <w:color w:val="000000"/>
+              </w:rPr>
+            </w:pPr>
+            <w:r>
+              <w:rPr>
+                <w:rFonts w:ascii="Calibri" w:eastAsia="Times New Roman" w:hAnsi="Calibri" w:cs="Times New Roman"/>
+                <w:color w:val="000000"/>
+              </w:rPr>
+              <w:t>12</w:t>
+            </w:r>
+          </w:p>
+        </w:tc>
+      </w:tr>
+      <w:tr>
+        <w:trPr>
+          <w:trHeight w:val="300"/>
+        </w:trPr>
+        <w:tc>
+          <w:tcPr>
+            <w:tcW w:w="1900" w:type="dxa"/>
+            <w:tcBorders>
+              <w:top w:val="nil"/>
+              <w:left w:val="single" w:sz="4" w:space="0" w:color="auto"/>
+              <w:bottom w:val="single" w:sz="4" w:space="0" w:color="auto"/>
+              <w:right w:val="single" w:sz="4" w:space="0" w:color="auto"/>
+            </w:tcBorders>
+            <w:shd w:val="clear" w:color="auto" w:fill="auto"/>
+            <w:noWrap/>
+            <w:vAlign w:val="bottom"/>
+            <w:hideMark/>
+          </w:tcPr>
+          <w:p>
+            <w:pPr>
+              <w:spacing w:after="0" w:line="240" w:lineRule="auto"/>
+              <w:rPr>
+                <w:rFonts w:ascii="Calibri" w:eastAsia="Times New Roman" w:hAnsi="Calibri" w:cs="Times New Roman"/>
+                <w:color w:val="000000"/>
+              </w:rPr>
+            </w:pPr>
+            <w:r>
+              <w:rPr>
+                <w:rFonts w:ascii="Calibri" w:eastAsia="Times New Roman" w:hAnsi="Calibri" w:cs="Times New Roman"/>
+                <w:color w:val="000000"/>
+              </w:rPr>
+              <w:t>E</w:t>
+            </w:r>
+          </w:p>
+        </w:tc>
+        <w:tc>
+          <w:tcPr>
+            <w:tcW w:w="2040" w:type="dxa"/>
+            <w:tcBorders>
+              <w:top w:val="nil"/>
+              <w:left w:val="nil"/>
+              <w:bottom w:val="single" w:sz="4" w:space="0" w:color="auto"/>
+              <w:right w:val="single" w:sz="4" w:space="0" w:color="auto"/>
+            </w:tcBorders>
+            <w:shd w:val="clear" w:color="auto" w:fill="auto"/>
+            <w:noWrap/>
+            <w:vAlign w:val="bottom"/>
+            <w:hideMark/>
+          </w:tcPr>
+          <w:p>
+            <w:pPr>
+              <w:spacing w:after="0" w:line="240" w:lineRule="auto"/>
+              <w:jc w:val="right"/>
+              <w:rPr>
+                <w:rFonts w:ascii="Calibri" w:eastAsia="Times New Roman" w:hAnsi="Calibri" w:cs="Times New Roman"/>
+                <w:color w:val="000000"/>
+              </w:rPr>
+            </w:pPr>
+            <w:r>
+              <w:rPr>
+                <w:rFonts w:ascii="Calibri" w:eastAsia="Times New Roman" w:hAnsi="Calibri" w:cs="Times New Roman"/>
+                <w:color w:val="000000"/>
+              </w:rPr>
+              <w:t>19</w:t>
+            </w:r>
+          </w:p>
+        </w:tc>
+      </w:tr>
+      <w:tr>
+        <w:trPr>
+          <w:trHeight w:val="300"/>
+        </w:trPr>
+        <w:tc>
+          <w:tcPr>
+            <w:tcW w:w="1900" w:type="dxa"/>
+            <w:tcBorders>
+              <w:top w:val="nil"/>
+              <w:left w:val="single" w:sz="4" w:space="0" w:color="auto"/>
+              <w:bottom w:val="single" w:sz="4" w:space="0" w:color="auto"/>
+              <w:right w:val="single" w:sz="4" w:space="0" w:color="auto"/>
+            </w:tcBorders>
+            <w:shd w:val="clear" w:color="auto" w:fill="auto"/>
+            <w:noWrap/>
+            <w:vAlign w:val="bottom"/>
+            <w:hideMark/>
+          </w:tcPr>
+          <w:p>
+            <w:pPr>
+              <w:spacing w:after="0" w:line="240" w:lineRule="auto"/>
+              <w:rPr>
+                <w:rFonts w:ascii="Calibri" w:eastAsia="Times New Roman" w:hAnsi="Calibri" w:cs="Times New Roman"/>
+                <w:color w:val="000000"/>
+              </w:rPr>
+            </w:pPr>
+            <w:r>
+              <w:rPr>
+                <w:rFonts w:ascii="Calibri" w:eastAsia="Times New Roman" w:hAnsi="Calibri" w:cs="Times New Roman"/>
+                <w:color w:val="000000"/>
+              </w:rPr>
+              <w:t>F</w:t>
+            </w:r>
+          </w:p>
+        </w:tc>
+        <w:tc>
+          <w:tcPr>
+            <w:tcW w:w="2040" w:type="dxa"/>
+            <w:tcBorders>
+              <w:top w:val="nil"/>
+              <w:left w:val="nil"/>
+              <w:bottom w:val="single" w:sz="4" w:space="0" w:color="auto"/>
+              <w:right w:val="single" w:sz="4" w:space="0" w:color="auto"/>
+            </w:tcBorders>
+            <w:shd w:val="clear" w:color="auto" w:fill="auto"/>
+            <w:noWrap/>
+            <w:vAlign w:val="bottom"/>
+            <w:hideMark/>
+          </w:tcPr>
+          <w:p>
+            <w:pPr>
+              <w:spacing w:after="0" w:line="240" w:lineRule="auto"/>
+              <w:jc w:val="right"/>
+              <w:rPr>
+                <w:rFonts w:ascii="Calibri" w:eastAsia="Times New Roman" w:hAnsi="Calibri" w:cs="Times New Roman"/>
+                <w:color w:val="000000"/>
+              </w:rPr>
+            </w:pPr>
+            <w:r>
+              <w:rPr>
+                <w:rFonts w:ascii="Calibri" w:eastAsia="Times New Roman" w:hAnsi="Calibri" w:cs="Times New Roman"/>
+                <w:color w:val="000000"/>
+              </w:rPr>
+              <w:t>11</w:t>
+            </w:r>
+          </w:p>
+        </w:tc>
+      </w:tr>
+      <w:tr>
+        <w:trPr>
+          <w:trHeight w:val="300"/>
+        </w:trPr>
+        <w:tc>
+          <w:tcPr>
+            <w:tcW w:w="1900" w:type="dxa"/>
+            <w:tcBorders>
+              <w:top w:val="nil"/>
+              <w:left w:val="single" w:sz="4" w:space="0" w:color="auto"/>
+              <w:bottom w:val="single" w:sz="4" w:space="0" w:color="auto"/>
+              <w:right w:val="single" w:sz="4" w:space="0" w:color="auto"/>
+            </w:tcBorders>
+            <w:shd w:val="clear" w:color="auto" w:fill="auto"/>
+            <w:noWrap/>
+            <w:vAlign w:val="bottom"/>
+            <w:hideMark/>
+          </w:tcPr>
+          <w:p>
+            <w:pPr>
+              <w:spacing w:after="0" w:line="240" w:lineRule="auto"/>
+              <w:rPr>
+                <w:rFonts w:ascii="Calibri" w:eastAsia="Times New Roman" w:hAnsi="Calibri" w:cs="Times New Roman"/>
+                <w:color w:val="000000"/>
+              </w:rPr>
+            </w:pPr>
+            <w:r>
+              <w:rPr>
+                <w:rFonts w:ascii="Calibri" w:eastAsia="Times New Roman" w:hAnsi="Calibri" w:cs="Times New Roman"/>
+                <w:color w:val="000000"/>
+              </w:rPr>
+              <w:t>G</w:t>
+            </w:r>
+          </w:p>
+        </w:tc>
+        <w:tc>
+          <w:tcPr>
+            <w:tcW w:w="2040" w:type="dxa"/>
+            <w:tcBorders>
+              <w:top w:val="nil"/>
+              <w:left w:val="nil"/>
+              <w:bottom w:val="single" w:sz="4" w:space="0" w:color="auto"/>
+              <w:right w:val="single" w:sz="4" w:space="0" w:color="auto"/>
+            </w:tcBorders>
+            <w:shd w:val="clear" w:color="auto" w:fill="auto"/>
+            <w:noWrap/>
+            <w:vAlign w:val="bottom"/>
+            <w:hideMark/>
+          </w:tcPr>
+          <w:p>
+            <w:pPr>
+              <w:spacing w:after="0" w:line="240" w:lineRule="auto"/>
+              <w:jc w:val="right"/>
+              <w:rPr>
+                <w:rFonts w:ascii="Calibri" w:eastAsia="Times New Roman" w:hAnsi="Calibri" w:cs="Times New Roman"/>
+                <w:color w:val="000000"/>
+              </w:rPr>
+            </w:pPr>
+            <w:r>
+              <w:rPr>
+                <w:rFonts w:ascii="Calibri" w:eastAsia="Times New Roman" w:hAnsi="Calibri" w:cs="Times New Roman"/>
+                <w:color w:val="000000"/>
+              </w:rPr>
+              <w:t>14</w:t>
+            </w:r>
+          </w:p>
+        </w:tc>
+      </w:tr>
+      <w:tr>
+        <w:trPr>
+          <w:trHeight w:val="300"/>
+        </w:trPr>
+        <w:tc>
+          <w:tcPr>
+            <w:tcW w:w="1900" w:type="dxa"/>
+            <w:tcBorders>
+              <w:top w:val="nil"/>
+              <w:left w:val="single" w:sz="4" w:space="0" w:color="auto"/>
+              <w:bottom w:val="single" w:sz="4" w:space="0" w:color="auto"/>
+              <w:right w:val="single" w:sz="4" w:space="0" w:color="auto"/>
+            </w:tcBorders>
+            <w:shd w:val="clear" w:color="auto" w:fill="auto"/>
+            <w:noWrap/>
+            <w:vAlign w:val="bottom"/>
+            <w:hideMark/>
+          </w:tcPr>
+          <w:p>
+            <w:pPr>
+              <w:spacing w:after="0" w:line="240" w:lineRule="auto"/>
+              <w:rPr>
+                <w:rFonts w:ascii="Calibri" w:eastAsia="Times New Roman" w:hAnsi="Calibri" w:cs="Times New Roman"/>
+                <w:color w:val="000000"/>
+              </w:rPr>
+            </w:pPr>
+            <w:r>
+              <w:rPr>
+                <w:rFonts w:ascii="Calibri" w:eastAsia="Times New Roman" w:hAnsi="Calibri" w:cs="Times New Roman"/>
+                <w:color w:val="000000"/>
+              </w:rPr>
+              <w:t>H</w:t>
+            </w:r>
+          </w:p>
+        </w:tc>
+        <w:tc>
+          <w:tcPr>
+            <w:tcW w:w="2040" w:type="dxa"/>
+            <w:tcBorders>
+              <w:top w:val="nil"/>
+              <w:left w:val="nil"/>
+              <w:bottom w:val="single" w:sz="4" w:space="0" w:color="auto"/>
+              <w:right w:val="single" w:sz="4" w:space="0" w:color="auto"/>
+            </w:tcBorders>
+            <w:shd w:val="clear" w:color="auto" w:fill="auto"/>
+            <w:noWrap/>
+            <w:vAlign w:val="bottom"/>
+            <w:hideMark/>
+          </w:tcPr>
+          <w:p>
+            <w:pPr>
+              <w:spacing w:after="0" w:line="240" w:lineRule="auto"/>
+              <w:jc w:val="right"/>
+              <w:rPr>
+                <w:rFonts w:ascii="Calibri" w:eastAsia="Times New Roman" w:hAnsi="Calibri" w:cs="Times New Roman"/>
+                <w:color w:val="000000"/>
+              </w:rPr>
+            </w:pPr>
+            <w:r>
+              <w:rPr>
+                <w:rFonts w:ascii="Calibri" w:eastAsia="Times New Roman" w:hAnsi="Calibri" w:cs="Times New Roman"/>
+                <w:color w:val="000000"/>
+              </w:rPr>
+              <w:t>14</w:t>
+            </w:r>
+          </w:p>
+        </w:tc>
+      </w:tr>
+      <w:tr>
+        <w:trPr>
+          <w:trHeight w:val="300"/>
+        </w:trPr>
+        <w:tc>
+          <w:tcPr>
+            <w:tcW w:w="1900" w:type="dxa"/>
+            <w:tcBorders>
+              <w:top w:val="nil"/>
+              <w:left w:val="single" w:sz="4" w:space="0" w:color="auto"/>
+              <w:bottom w:val="single" w:sz="4" w:space="0" w:color="auto"/>
+              <w:right w:val="single" w:sz="4" w:space="0" w:color="auto"/>
+            </w:tcBorders>
+            <w:shd w:val="clear" w:color="auto" w:fill="auto"/>
+            <w:noWrap/>
+            <w:vAlign w:val="bottom"/>
+            <w:hideMark/>
+          </w:tcPr>
+          <w:p>
+            <w:pPr>
+              <w:spacing w:after="0" w:line="240" w:lineRule="auto"/>
+              <w:rPr>
+                <w:rFonts w:ascii="Calibri" w:eastAsia="Times New Roman" w:hAnsi="Calibri" w:cs="Times New Roman"/>
+                <w:color w:val="000000"/>
+              </w:rPr>
+            </w:pPr>
+            <w:r>
+              <w:rPr>
+                <w:rFonts w:ascii="Calibri" w:eastAsia="Times New Roman" w:hAnsi="Calibri" w:cs="Times New Roman"/>
+                <w:color w:val="000000"/>
+              </w:rPr>
+              <w:t>I</w:t>
+            </w:r>
+          </w:p>
+        </w:tc>
+        <w:tc>
+          <w:tcPr>
+            <w:tcW w:w="2040" w:type="dxa"/>
+            <w:tcBorders>
+              <w:top w:val="nil"/>
+              <w:left w:val="nil"/>
+              <w:bottom w:val="single" w:sz="4" w:space="0" w:color="auto"/>
+              <w:right w:val="single" w:sz="4" w:space="0" w:color="auto"/>
+            </w:tcBorders>
+            <w:shd w:val="clear" w:color="auto" w:fill="auto"/>
+            <w:noWrap/>
+            <w:vAlign w:val="bottom"/>
+            <w:hideMark/>
+          </w:tcPr>
+          <w:p>
+            <w:pPr>
+              <w:spacing w:after="0" w:line="240" w:lineRule="auto"/>
+              <w:jc w:val="right"/>
+              <w:rPr>
+                <w:rFonts w:ascii="Calibri" w:eastAsia="Times New Roman" w:hAnsi="Calibri" w:cs="Times New Roman"/>
+                <w:color w:val="000000"/>
+              </w:rPr>
+            </w:pPr>
+            <w:r>
+              <w:rPr>
+                <w:rFonts w:ascii="Calibri" w:eastAsia="Times New Roman" w:hAnsi="Calibri" w:cs="Times New Roman"/>
+                <w:color w:val="000000"/>
+              </w:rPr>
+              <w:t>9</w:t>
+            </w:r>
+          </w:p>
+        </w:tc>
+      </w:tr>
+      <w:tr>
+        <w:trPr>
+          <w:trHeight w:val="300"/>
+        </w:trPr>
+        <w:tc>
+          <w:tcPr>
+            <w:tcW w:w="1900" w:type="dxa"/>
+            <w:tcBorders>
+              <w:top w:val="nil"/>
+              <w:left w:val="single" w:sz="4" w:space="0" w:color="auto"/>
+              <w:bottom w:val="single" w:sz="4" w:space="0" w:color="auto"/>
+              <w:right w:val="single" w:sz="4" w:space="0" w:color="auto"/>
+            </w:tcBorders>
+            <w:shd w:val="clear" w:color="auto" w:fill="auto"/>
+            <w:noWrap/>
+            <w:vAlign w:val="bottom"/>
+            <w:hideMark/>
+          </w:tcPr>
+          <w:p>
+            <w:pPr>
+              <w:spacing w:after="0" w:line="240" w:lineRule="auto"/>
+              <w:rPr>
+                <w:rFonts w:ascii="Calibri" w:eastAsia="Times New Roman" w:hAnsi="Calibri" w:cs="Times New Roman"/>
+                <w:color w:val="000000"/>
+              </w:rPr>
+            </w:pPr>
+            <w:r>
+              <w:rPr>
+                <w:rFonts w:ascii="Calibri" w:eastAsia="Times New Roman" w:hAnsi="Calibri" w:cs="Times New Roman"/>
+                <w:color w:val="000000"/>
+              </w:rPr>
+              <w:t>J</w:t>
+            </w:r>
+          </w:p>
+        </w:tc>
+        <w:tc>
+          <w:tcPr>
+            <w:tcW w:w="2040" w:type="dxa"/>
+            <w:tcBorders>
+              <w:top w:val="nil"/>
+              <w:left w:val="nil"/>
+              <w:bottom w:val="single" w:sz="4" w:space="0" w:color="auto"/>
+              <w:right w:val="single" w:sz="4" w:space="0" w:color="auto"/>
+            </w:tcBorders>
+            <w:shd w:val="clear" w:color="auto" w:fill="auto"/>
+            <w:noWrap/>
+            <w:vAlign w:val="bottom"/>
+            <w:hideMark/>
+          </w:tcPr>
+          <w:p>
+            <w:pPr>
+              <w:spacing w:after="0" w:line="240" w:lineRule="auto"/>
+              <w:jc w:val="right"/>
+              <w:rPr>
+                <w:rFonts w:ascii="Calibri" w:eastAsia="Times New Roman" w:hAnsi="Calibri" w:cs="Times New Roman"/>
+                <w:color w:val="000000"/>
+              </w:rPr>
+            </w:pPr>
+            <w:r>
+              <w:rPr>
+                <w:rFonts w:ascii="Calibri" w:eastAsia="Times New Roman" w:hAnsi="Calibri" w:cs="Times New Roman"/>
+                <w:color w:val="000000"/>
+              </w:rPr>
+              <w:t>7</w:t>
+            </w:r>
+          </w:p>
+        </w:tc>
+      </w:tr>
+      <w:tr>
+        <w:trPr>
+          <w:trHeight w:val="300"/>
+        </w:trPr>
+        <w:tc>
+          <w:tcPr>
+            <w:tcW w:w="1900" w:type="dxa"/>
+            <w:tcBorders>
+              <w:top w:val="nil"/>
+              <w:left w:val="single" w:sz="4" w:space="0" w:color="auto"/>
+              <w:bottom w:val="single" w:sz="4" w:space="0" w:color="auto"/>
+              <w:right w:val="single" w:sz="4" w:space="0" w:color="auto"/>
+            </w:tcBorders>
+            <w:shd w:val="clear" w:color="auto" w:fill="auto"/>
+            <w:noWrap/>
+            <w:vAlign w:val="bottom"/>
+            <w:hideMark/>
+          </w:tcPr>
+          <w:p>
+            <w:pPr>
+              <w:spacing w:after="0" w:line="240" w:lineRule="auto"/>
+              <w:rPr>
+                <w:rFonts w:ascii="Calibri" w:eastAsia="Times New Roman" w:hAnsi="Calibri" w:cs="Times New Roman"/>
+                <w:color w:val="000000"/>
+              </w:rPr>
+            </w:pPr>
+            <w:r>
+              <w:rPr>
+                <w:rFonts w:ascii="Calibri" w:eastAsia="Times New Roman" w:hAnsi="Calibri" w:cs="Times New Roman"/>
+                <w:color w:val="000000"/>
+              </w:rPr>
+              <w:t>K</w:t>
+            </w:r>
+          </w:p>
+        </w:tc>
+        <w:tc>
+          <w:tcPr>
+            <w:tcW w:w="2040" w:type="dxa"/>
+            <w:tcBorders>
+              <w:top w:val="nil"/>
+              <w:left w:val="nil"/>
+              <w:bottom w:val="single" w:sz="4" w:space="0" w:color="auto"/>
+              <w:right w:val="single" w:sz="4" w:space="0" w:color="auto"/>
+            </w:tcBorders>
+            <w:shd w:val="clear" w:color="auto" w:fill="auto"/>
+            <w:noWrap/>
+            <w:vAlign w:val="bottom"/>
+            <w:hideMark/>
+          </w:tcPr>
+          <w:p>
+            <w:pPr>
+              <w:spacing w:after="0" w:line="240" w:lineRule="auto"/>
+              <w:jc w:val="right"/>
+              <w:rPr>
+                <w:rFonts w:ascii="Calibri" w:eastAsia="Times New Roman" w:hAnsi="Calibri" w:cs="Times New Roman"/>
+                <w:color w:val="000000"/>
+              </w:rPr>
+            </w:pPr>
+            <w:r>
+              <w:rPr>
+                <w:rFonts w:ascii="Calibri" w:eastAsia="Times New Roman" w:hAnsi="Calibri" w:cs="Times New Roman"/>
+                <w:color w:val="000000"/>
+              </w:rPr>
+              <w:t>10</w:t>
+            </w:r>
+          </w:p>
+        </w:tc>
+      </w:tr>
+      <w:tr>
+        <w:trPr>
+          <w:trHeight w:val="300"/>
+        </w:trPr>
+        <w:tc>
+          <w:tcPr>
+            <w:tcW w:w="1900" w:type="dxa"/>
+            <w:tcBorders>
+              <w:top w:val="nil"/>
+              <w:left w:val="single" w:sz="4" w:space="0" w:color="auto"/>
+              <w:bottom w:val="single" w:sz="4" w:space="0" w:color="auto"/>
+              <w:right w:val="single" w:sz="4" w:space="0" w:color="auto"/>
+            </w:tcBorders>
+            <w:shd w:val="clear" w:color="auto" w:fill="auto"/>
+            <w:noWrap/>
+            <w:vAlign w:val="bottom"/>
+            <w:hideMark/>
+          </w:tcPr>
+          <w:p>
+            <w:pPr>
+              <w:spacing w:after="0" w:line="240" w:lineRule="auto"/>
+              <w:rPr>
+                <w:rFonts w:ascii="Calibri" w:eastAsia="Times New Roman" w:hAnsi="Calibri" w:cs="Times New Roman"/>
+                <w:color w:val="000000"/>
+              </w:rPr>
+            </w:pPr>
+            <w:r>
+              <w:rPr>
+                <w:rFonts w:ascii="Calibri" w:eastAsia="Times New Roman" w:hAnsi="Calibri" w:cs="Times New Roman"/>
+                <w:color w:val="000000"/>
+              </w:rPr>
+              <w:t>L</w:t>
+            </w:r>
+          </w:p>
+        </w:tc>
+        <w:tc>
+          <w:tcPr>
+            <w:tcW w:w="2040" w:type="dxa"/>
+            <w:tcBorders>
+              <w:top w:val="nil"/>
+              <w:left w:val="nil"/>
+              <w:bottom w:val="single" w:sz="4" w:space="0" w:color="auto"/>
+              <w:right w:val="single" w:sz="4" w:space="0" w:color="auto"/>
+            </w:tcBorders>
+            <w:shd w:val="clear" w:color="auto" w:fill="auto"/>
+            <w:noWrap/>
+            <w:vAlign w:val="bottom"/>
+            <w:hideMark/>
+          </w:tcPr>
+          <w:p>
+            <w:pPr>
+              <w:spacing w:after="0" w:line="240" w:lineRule="auto"/>
+              <w:jc w:val="right"/>
+              <w:rPr>
+                <w:rFonts w:ascii="Calibri" w:eastAsia="Times New Roman" w:hAnsi="Calibri" w:cs="Times New Roman"/>
+                <w:color w:val="000000"/>
+              </w:rPr>
+            </w:pPr>
+            <w:r>
+              <w:rPr>
+                <w:rFonts w:ascii="Calibri" w:eastAsia="Times New Roman" w:hAnsi="Calibri" w:cs="Times New Roman"/>
+                <w:color w:val="000000"/>
+              </w:rPr>
+              <w:t>2</w:t>
+            </w:r>
+          </w:p>
+        </w:tc>
+      </w:tr>
+      <w:tr>
+        <w:trPr>
+          <w:trHeight w:val="300"/>
+        </w:trPr>
+        <w:tc>
+          <w:tcPr>
+            <w:tcW w:w="1900" w:type="dxa"/>
+            <w:tcBorders>
+              <w:top w:val="nil"/>
+              <w:left w:val="single" w:sz="4" w:space="0" w:color="auto"/>
+              <w:bottom w:val="single" w:sz="4" w:space="0" w:color="auto"/>
+              <w:right w:val="single" w:sz="4" w:space="0" w:color="auto"/>
+            </w:tcBorders>
+            <w:shd w:val="clear" w:color="auto" w:fill="auto"/>
+            <w:noWrap/>
+            <w:vAlign w:val="bottom"/>
+            <w:hideMark/>
+          </w:tcPr>
+          <w:p>
+            <w:pPr>
+              <w:spacing w:after="0" w:line="240" w:lineRule="auto"/>
+              <w:rPr>
+                <w:rFonts w:ascii="Calibri" w:eastAsia="Times New Roman" w:hAnsi="Calibri" w:cs="Times New Roman"/>
+                <w:color w:val="000000"/>
+              </w:rPr>
+            </w:pPr>
+            <w:r>
+              <w:rPr>
+                <w:rFonts w:ascii="Calibri" w:eastAsia="Times New Roman" w:hAnsi="Calibri" w:cs="Times New Roman"/>
+                <w:color w:val="000000"/>
+              </w:rPr>
+              <w:t>M</w:t>
+            </w:r>
+          </w:p>
+        </w:tc>
+        <w:tc>
+          <w:tcPr>
+            <w:tcW w:w="2040" w:type="dxa"/>
+            <w:tcBorders>
+              <w:top w:val="nil"/>
+              <w:left w:val="nil"/>
+              <w:bottom w:val="single" w:sz="4" w:space="0" w:color="auto"/>
+              <w:right w:val="single" w:sz="4" w:space="0" w:color="auto"/>
+            </w:tcBorders>
+            <w:shd w:val="clear" w:color="auto" w:fill="auto"/>
+            <w:noWrap/>
+            <w:vAlign w:val="bottom"/>
+            <w:hideMark/>
+          </w:tcPr>
+          <w:p>
+            <w:pPr>
+              <w:spacing w:after="0" w:line="240" w:lineRule="auto"/>
+              <w:jc w:val="right"/>
+              <w:rPr>
+                <w:rFonts w:ascii="Calibri" w:eastAsia="Times New Roman" w:hAnsi="Calibri" w:cs="Times New Roman"/>
+                <w:color w:val="000000"/>
+              </w:rPr>
+            </w:pPr>
+            <w:r>
+              <w:rPr>
+                <w:rFonts w:ascii="Calibri" w:eastAsia="Times New Roman" w:hAnsi="Calibri" w:cs="Times New Roman"/>
+                <w:color w:val="000000"/>
+              </w:rPr>
+              <w:t>0</w:t>
+            </w:r>
+          </w:p>
+        </w:tc>
+      </w:tr>
+    </w:tbl>
+    <w:p>
+      <w:pPr>
+        <w:rPr>
+          <w:bCs/>
+          <w:sz w:val="23"/>
+          <w:szCs w:val="23"/>
+        </w:rPr>
+      </w:pPr>
+    </w:p>
+    <w:p>
+      <w:pPr>
+        <w:rPr>
+          <w:bCs/>
+          <w:sz w:val="23"/>
+          <w:szCs w:val="23"/>
+        </w:rPr>
+      </w:pPr>
+      <w:r>
+        <w:rPr>
+          <w:bCs/>
+          <w:sz w:val="23"/>
+          <w:szCs w:val="23"/>
+        </w:rPr>
+        <w:t>Lindo input:</w:t>
+      </w:r>
+    </w:p>
+    <w:p>
+      <w:pPr>
+        <w:rPr>
+          <w:bCs/>
+          <w:sz w:val="16"/>
+          <w:szCs w:val="16"/>
+        </w:rPr>
+      </w:pPr>
+      <w:r>
+        <w:rPr>
+          <w:bCs/>
+          <w:sz w:val="16"/>
+          <w:szCs w:val="16"/>
+        </w:rPr>
+        <w:t>MAX a + b + c + d + e + f + g + h + i + j + k + l</w:t>
+      </w:r>
+    </w:p>
+    <w:p>
+      <w:pPr>
+        <w:rPr>
+          <w:bCs/>
+          <w:sz w:val="16"/>
+          <w:szCs w:val="16"/>
+        </w:rPr>
+      </w:pPr>
+    </w:p>
+    <w:p>
+      <w:pPr>
+        <w:rPr>
+          <w:bCs/>
+          <w:sz w:val="16"/>
+          <w:szCs w:val="16"/>
+        </w:rPr>
+      </w:pPr>
+      <w:r>
+        <w:rPr>
+          <w:bCs/>
+          <w:sz w:val="16"/>
+          <w:szCs w:val="16"/>
+        </w:rPr>
+        <w:t>ST</w:t>
+      </w:r>
+    </w:p>
+    <w:p>
+      <w:pPr>
+        <w:rPr>
+          <w:bCs/>
+          <w:sz w:val="16"/>
+          <w:szCs w:val="16"/>
+        </w:rPr>
+      </w:pPr>
+      <w:r>
+        <w:rPr>
+          <w:bCs/>
+          <w:sz w:val="16"/>
+          <w:szCs w:val="16"/>
+        </w:rPr>
+        <w:t>m = 0</w:t>
+      </w:r>
+    </w:p>
+    <w:p>
+      <w:pPr>
+        <w:rPr>
+          <w:bCs/>
+          <w:sz w:val="16"/>
+          <w:szCs w:val="16"/>
+        </w:rPr>
+      </w:pPr>
+      <w:r>
+        <w:rPr>
+          <w:bCs/>
+          <w:sz w:val="16"/>
+          <w:szCs w:val="16"/>
+        </w:rPr>
+        <w:t>a - b &lt;= 2</w:t>
+      </w:r>
+    </w:p>
+    <w:p>
+      <w:pPr>
+        <w:rPr>
+          <w:bCs/>
+          <w:sz w:val="16"/>
+          <w:szCs w:val="16"/>
+        </w:rPr>
+      </w:pPr>
+      <w:r>
+        <w:rPr>
+          <w:bCs/>
+          <w:sz w:val="16"/>
+          <w:szCs w:val="16"/>
+        </w:rPr>
+        <w:t>a - c &lt;= 3</w:t>
+      </w:r>
+    </w:p>
+    <w:p>
+      <w:pPr>
+        <w:rPr>
+          <w:bCs/>
+          <w:sz w:val="16"/>
+          <w:szCs w:val="16"/>
+        </w:rPr>
+      </w:pPr>
+      <w:r>
+        <w:rPr>
+          <w:bCs/>
+          <w:sz w:val="16"/>
+          <w:szCs w:val="16"/>
+        </w:rPr>
+        <w:t>a - d &lt;= 8</w:t>
+      </w:r>
+    </w:p>
+    <w:p>
+      <w:pPr>
+        <w:rPr>
+          <w:bCs/>
+          <w:sz w:val="16"/>
+          <w:szCs w:val="16"/>
+        </w:rPr>
+      </w:pPr>
+      <w:r>
+        <w:rPr>
+          <w:bCs/>
+          <w:sz w:val="16"/>
+          <w:szCs w:val="16"/>
+        </w:rPr>
+        <w:t>a - h &lt;= 9</w:t>
+      </w:r>
+    </w:p>
+    <w:p>
+      <w:pPr>
+        <w:rPr>
+          <w:bCs/>
+          <w:sz w:val="16"/>
+          <w:szCs w:val="16"/>
+        </w:rPr>
+      </w:pPr>
+      <w:r>
+        <w:rPr>
+          <w:bCs/>
+          <w:sz w:val="16"/>
+          <w:szCs w:val="16"/>
+        </w:rPr>
+        <w:t>b - a &lt;= 4</w:t>
+      </w:r>
+    </w:p>
+    <w:p>
+      <w:pPr>
+        <w:rPr>
+          <w:bCs/>
+          <w:sz w:val="16"/>
+          <w:szCs w:val="16"/>
+        </w:rPr>
+      </w:pPr>
+      <w:r>
+        <w:rPr>
+          <w:bCs/>
+          <w:sz w:val="16"/>
+          <w:szCs w:val="16"/>
+        </w:rPr>
+        <w:t>b - c &lt;= 5</w:t>
+      </w:r>
+    </w:p>
+    <w:p>
+      <w:pPr>
+        <w:rPr>
+          <w:bCs/>
+          <w:sz w:val="16"/>
+          <w:szCs w:val="16"/>
+        </w:rPr>
+      </w:pPr>
+      <w:r>
+        <w:rPr>
+          <w:bCs/>
+          <w:sz w:val="16"/>
+          <w:szCs w:val="16"/>
+        </w:rPr>
+        <w:t>b - e &lt;= 7</w:t>
+      </w:r>
+    </w:p>
+    <w:p>
+      <w:pPr>
+        <w:rPr>
+          <w:bCs/>
+          <w:sz w:val="16"/>
+          <w:szCs w:val="16"/>
+        </w:rPr>
+      </w:pPr>
+      <w:r>
+        <w:rPr>
+          <w:bCs/>
+          <w:sz w:val="16"/>
+          <w:szCs w:val="16"/>
+        </w:rPr>
+        <w:t>b - f &lt;= 4</w:t>
+      </w:r>
+    </w:p>
+    <w:p>
+      <w:pPr>
+        <w:rPr>
+          <w:bCs/>
+          <w:sz w:val="16"/>
+          <w:szCs w:val="16"/>
+        </w:rPr>
+      </w:pPr>
+      <w:r>
+        <w:rPr>
+          <w:bCs/>
+          <w:sz w:val="16"/>
+          <w:szCs w:val="16"/>
+        </w:rPr>
+        <w:t>c - d &lt;= 10</w:t>
+      </w:r>
+    </w:p>
+    <w:p>
+      <w:pPr>
+        <w:rPr>
+          <w:bCs/>
+          <w:sz w:val="16"/>
+          <w:szCs w:val="16"/>
+        </w:rPr>
+      </w:pPr>
+      <w:r>
+        <w:rPr>
+          <w:bCs/>
+          <w:sz w:val="16"/>
+          <w:szCs w:val="16"/>
+        </w:rPr>
+        <w:t>c - b &lt;= 5</w:t>
+      </w:r>
+    </w:p>
+    <w:p>
+      <w:pPr>
+        <w:rPr>
+          <w:bCs/>
+          <w:sz w:val="16"/>
+          <w:szCs w:val="16"/>
+        </w:rPr>
+      </w:pPr>
+      <w:r>
+        <w:rPr>
+          <w:bCs/>
+          <w:sz w:val="16"/>
+          <w:szCs w:val="16"/>
+        </w:rPr>
+        <w:t>c - g &lt;= 9</w:t>
+      </w:r>
+    </w:p>
+    <w:p>
+      <w:pPr>
+        <w:rPr>
+          <w:bCs/>
+          <w:sz w:val="16"/>
+          <w:szCs w:val="16"/>
+        </w:rPr>
+      </w:pPr>
+      <w:r>
+        <w:rPr>
+          <w:bCs/>
+          <w:sz w:val="16"/>
+          <w:szCs w:val="16"/>
+        </w:rPr>
+        <w:t>c - i &lt;= 11</w:t>
+      </w:r>
+    </w:p>
+    <w:p>
+      <w:pPr>
+        <w:rPr>
+          <w:bCs/>
+          <w:sz w:val="16"/>
+          <w:szCs w:val="16"/>
+        </w:rPr>
+      </w:pPr>
+      <w:r>
+        <w:rPr>
+          <w:bCs/>
+          <w:sz w:val="16"/>
+          <w:szCs w:val="16"/>
+        </w:rPr>
+        <w:lastRenderedPageBreak/>
+        <w:t>c - f &lt;= 4</w:t>
+      </w:r>
+    </w:p>
+    <w:p>
+      <w:pPr>
+        <w:rPr>
+          <w:bCs/>
+          <w:sz w:val="16"/>
+          <w:szCs w:val="16"/>
+        </w:rPr>
+      </w:pPr>
+      <w:r>
+        <w:rPr>
+          <w:bCs/>
+          <w:sz w:val="16"/>
+          <w:szCs w:val="16"/>
+        </w:rPr>
+        <w:t>d - a &lt;= 8</w:t>
+      </w:r>
+    </w:p>
+    <w:p>
+      <w:pPr>
+        <w:rPr>
+          <w:bCs/>
+          <w:sz w:val="16"/>
+          <w:szCs w:val="16"/>
+        </w:rPr>
+      </w:pPr>
+      <w:r>
+        <w:rPr>
+          <w:bCs/>
+          <w:sz w:val="16"/>
+          <w:szCs w:val="16"/>
+        </w:rPr>
+        <w:t>d - g &lt;=2</w:t>
+      </w:r>
+    </w:p>
+    <w:p>
+      <w:pPr>
+        <w:rPr>
+          <w:bCs/>
+          <w:sz w:val="16"/>
+          <w:szCs w:val="16"/>
+        </w:rPr>
+      </w:pPr>
+      <w:r>
+        <w:rPr>
+          <w:bCs/>
+          <w:sz w:val="16"/>
+          <w:szCs w:val="16"/>
+        </w:rPr>
+        <w:t>d - j &lt;= 5</w:t>
+      </w:r>
+    </w:p>
+    <w:p>
+      <w:pPr>
+        <w:rPr>
+          <w:bCs/>
+          <w:sz w:val="16"/>
+          <w:szCs w:val="16"/>
+        </w:rPr>
+      </w:pPr>
+      <w:r>
+        <w:rPr>
+          <w:bCs/>
+          <w:sz w:val="16"/>
+          <w:szCs w:val="16"/>
+        </w:rPr>
+        <w:t>d - f &lt;= 1</w:t>
+      </w:r>
+    </w:p>
+    <w:p>
+      <w:pPr>
+        <w:rPr>
+          <w:bCs/>
+          <w:sz w:val="16"/>
+          <w:szCs w:val="16"/>
+        </w:rPr>
+      </w:pPr>
+      <w:r>
+        <w:rPr>
+          <w:bCs/>
+          <w:sz w:val="16"/>
+          <w:szCs w:val="16"/>
+        </w:rPr>
+        <w:t>e - h &lt;= 5</w:t>
+      </w:r>
+    </w:p>
+    <w:p>
+      <w:pPr>
+        <w:rPr>
+          <w:bCs/>
+          <w:sz w:val="16"/>
+          <w:szCs w:val="16"/>
+        </w:rPr>
+      </w:pPr>
+      <w:r>
+        <w:rPr>
+          <w:bCs/>
+          <w:sz w:val="16"/>
+          <w:szCs w:val="16"/>
+        </w:rPr>
+        <w:t>e - c &lt;= 4</w:t>
+      </w:r>
+    </w:p>
+    <w:p>
+      <w:pPr>
+        <w:rPr>
+          <w:bCs/>
+          <w:sz w:val="16"/>
+          <w:szCs w:val="16"/>
+        </w:rPr>
+      </w:pPr>
+      <w:r>
+        <w:rPr>
+          <w:bCs/>
+          <w:sz w:val="16"/>
+          <w:szCs w:val="16"/>
+        </w:rPr>
+        <w:t>e - i &lt;= 10</w:t>
+      </w:r>
+    </w:p>
+    <w:p>
+      <w:pPr>
+        <w:rPr>
+          <w:bCs/>
+          <w:sz w:val="16"/>
+          <w:szCs w:val="16"/>
+        </w:rPr>
+      </w:pPr>
+      <w:r>
+        <w:rPr>
+          <w:bCs/>
+          <w:sz w:val="16"/>
+          <w:szCs w:val="16"/>
+        </w:rPr>
+        <w:t>f - i &lt;= 2</w:t>
+      </w:r>
+    </w:p>
+    <w:p>
+      <w:pPr>
+        <w:rPr>
+          <w:bCs/>
+          <w:sz w:val="16"/>
+          <w:szCs w:val="16"/>
+        </w:rPr>
+      </w:pPr>
+      <w:r>
+        <w:rPr>
+          <w:bCs/>
+          <w:sz w:val="16"/>
+          <w:szCs w:val="16"/>
+        </w:rPr>
+        <w:t>f - g &lt;= 2</w:t>
+      </w:r>
+    </w:p>
+    <w:p>
+      <w:pPr>
+        <w:rPr>
+          <w:bCs/>
+          <w:sz w:val="16"/>
+          <w:szCs w:val="16"/>
+        </w:rPr>
+      </w:pPr>
+      <w:r>
+        <w:rPr>
+          <w:bCs/>
+          <w:sz w:val="16"/>
+          <w:szCs w:val="16"/>
+        </w:rPr>
+        <w:t>g - d &lt;= 2</w:t>
+      </w:r>
+    </w:p>
+    <w:p>
+      <w:pPr>
+        <w:rPr>
+          <w:bCs/>
+          <w:sz w:val="16"/>
+          <w:szCs w:val="16"/>
+        </w:rPr>
+      </w:pPr>
+      <w:r>
+        <w:rPr>
+          <w:bCs/>
+          <w:sz w:val="16"/>
+          <w:szCs w:val="16"/>
+        </w:rPr>
+        <w:t>g - j &lt;= 8</w:t>
+      </w:r>
+    </w:p>
+    <w:p>
+      <w:pPr>
+        <w:rPr>
+          <w:bCs/>
+          <w:sz w:val="16"/>
+          <w:szCs w:val="16"/>
+        </w:rPr>
+      </w:pPr>
+      <w:r>
+        <w:rPr>
+          <w:bCs/>
+          <w:sz w:val="16"/>
+          <w:szCs w:val="16"/>
+        </w:rPr>
+        <w:t>g - k &lt;= 12</w:t>
+      </w:r>
+    </w:p>
+    <w:p>
+      <w:pPr>
+        <w:rPr>
+          <w:bCs/>
+          <w:sz w:val="16"/>
+          <w:szCs w:val="16"/>
+        </w:rPr>
+      </w:pPr>
+      <w:r>
+        <w:rPr>
+          <w:bCs/>
+          <w:sz w:val="16"/>
+          <w:szCs w:val="16"/>
+        </w:rPr>
+        <w:t>h - i &lt;= 5</w:t>
+      </w:r>
+    </w:p>
+    <w:p>
+      <w:pPr>
+        <w:rPr>
+          <w:bCs/>
+          <w:sz w:val="16"/>
+          <w:szCs w:val="16"/>
+        </w:rPr>
+      </w:pPr>
+      <w:r>
+        <w:rPr>
+          <w:bCs/>
+          <w:sz w:val="16"/>
+          <w:szCs w:val="16"/>
+        </w:rPr>
+        <w:t>h - k &lt;= 10</w:t>
+      </w:r>
+    </w:p>
+    <w:p>
+      <w:pPr>
+        <w:rPr>
+          <w:bCs/>
+          <w:sz w:val="16"/>
+          <w:szCs w:val="16"/>
+        </w:rPr>
+      </w:pPr>
+      <w:r>
+        <w:rPr>
+          <w:bCs/>
+          <w:sz w:val="16"/>
+          <w:szCs w:val="16"/>
+        </w:rPr>
+        <w:t>i - a &lt;= 20</w:t>
+      </w:r>
+    </w:p>
+    <w:p>
+      <w:pPr>
+        <w:rPr>
+          <w:bCs/>
+          <w:sz w:val="16"/>
+          <w:szCs w:val="16"/>
+        </w:rPr>
+      </w:pPr>
+      <w:r>
+        <w:rPr>
+          <w:bCs/>
+          <w:sz w:val="16"/>
+          <w:szCs w:val="16"/>
+        </w:rPr>
+        <w:t>i - k &lt;= 6</w:t>
+      </w:r>
+    </w:p>
+    <w:p>
+      <w:pPr>
+        <w:rPr>
+          <w:bCs/>
+          <w:sz w:val="16"/>
+          <w:szCs w:val="16"/>
+        </w:rPr>
+      </w:pPr>
+      <w:r>
+        <w:rPr>
+          <w:bCs/>
+          <w:sz w:val="16"/>
+          <w:szCs w:val="16"/>
+        </w:rPr>
+        <w:t>i - j &lt;= 2</w:t>
+      </w:r>
+    </w:p>
+    <w:p>
+      <w:pPr>
+        <w:rPr>
+          <w:bCs/>
+          <w:sz w:val="16"/>
+          <w:szCs w:val="16"/>
+        </w:rPr>
+      </w:pPr>
+      <w:r>
+        <w:rPr>
+          <w:bCs/>
+          <w:sz w:val="16"/>
+          <w:szCs w:val="16"/>
+        </w:rPr>
+        <w:t>i - m &lt;= 12</w:t>
+      </w:r>
+    </w:p>
+    <w:p>
+      <w:pPr>
+        <w:rPr>
+          <w:bCs/>
+          <w:sz w:val="16"/>
+          <w:szCs w:val="16"/>
+        </w:rPr>
+      </w:pPr>
+      <w:r>
+        <w:rPr>
+          <w:bCs/>
+          <w:sz w:val="16"/>
+          <w:szCs w:val="16"/>
+        </w:rPr>
+        <w:t>j - i &lt;= 2</w:t>
+      </w:r>
+    </w:p>
+    <w:p>
+      <w:pPr>
+        <w:rPr>
+          <w:bCs/>
+          <w:sz w:val="16"/>
+          <w:szCs w:val="16"/>
+        </w:rPr>
+      </w:pPr>
+      <w:r>
+        <w:rPr>
+          <w:bCs/>
+          <w:sz w:val="16"/>
+          <w:szCs w:val="16"/>
+        </w:rPr>
+        <w:t>j - k &lt;= 4</w:t>
+      </w:r>
+    </w:p>
+    <w:p>
+      <w:pPr>
+        <w:rPr>
+          <w:bCs/>
+          <w:sz w:val="16"/>
+          <w:szCs w:val="16"/>
+        </w:rPr>
+      </w:pPr>
+      <w:r>
+        <w:rPr>
+          <w:bCs/>
+          <w:sz w:val="16"/>
+          <w:szCs w:val="16"/>
+        </w:rPr>
+        <w:t>j - l &lt;= 5</w:t>
+      </w:r>
+    </w:p>
+    <w:p>
+      <w:pPr>
+        <w:rPr>
+          <w:bCs/>
+          <w:sz w:val="16"/>
+          <w:szCs w:val="16"/>
+        </w:rPr>
+      </w:pPr>
+      <w:r>
+        <w:rPr>
+          <w:bCs/>
+          <w:sz w:val="16"/>
+          <w:szCs w:val="16"/>
+        </w:rPr>
+        <w:t>k - h &lt;= 10</w:t>
+      </w:r>
+    </w:p>
+    <w:p>
+      <w:pPr>
+        <w:rPr>
+          <w:bCs/>
+          <w:sz w:val="16"/>
+          <w:szCs w:val="16"/>
+        </w:rPr>
+      </w:pPr>
+      <w:r>
+        <w:rPr>
+          <w:bCs/>
+          <w:sz w:val="16"/>
+          <w:szCs w:val="16"/>
+        </w:rPr>
+        <w:t>k - m &lt;= 10</w:t>
+      </w:r>
+    </w:p>
+    <w:p>
+      <w:pPr>
+        <w:rPr>
+          <w:bCs/>
+          <w:sz w:val="16"/>
+          <w:szCs w:val="16"/>
+        </w:rPr>
+      </w:pPr>
+      <w:r>
+        <w:rPr>
+          <w:bCs/>
+          <w:sz w:val="16"/>
+          <w:szCs w:val="16"/>
+        </w:rPr>
+        <w:t>l - m &lt;= 2</w:t>
+      </w:r>
+    </w:p>
+    <w:p>
+      <w:pPr>
+        <w:rPr>
+          <w:bCs/>
+          <w:sz w:val="16"/>
+          <w:szCs w:val="16"/>
+        </w:rPr>
+      </w:pPr>
+    </w:p>
+    <w:p>
+      <w:pPr>
+        <w:rPr>
+          <w:bCs/>
+          <w:sz w:val="16"/>
+          <w:szCs w:val="16"/>
+        </w:rPr>
+      </w:pPr>
+      <w:r>
+        <w:rPr>
+          <w:bCs/>
+          <w:sz w:val="16"/>
+          <w:szCs w:val="16"/>
+        </w:rPr>
+        <w:t>END</w:t>
+      </w:r>
+    </w:p>
+    <w:p>
+      <w:pPr>
+        <w:rPr>
+          <w:bCs/>
+          <w:sz w:val="16"/>
+          <w:szCs w:val="16"/>
+        </w:rPr>
+      </w:pPr>
+    </w:p>
+    <w:p>
+      <w:pPr>
+        <w:rPr>
+          <w:bCs/>
+        </w:rPr>
+      </w:pPr>
+      <w:r>
+        <w:rPr>
+          <w:bCs/>
+        </w:rPr>
+        <w:t>Part D</w:t>
+      </w:r>
+    </w:p>
+    <w:p>
+      <w:pPr>
+        <w:rPr>
+          <w:bCs/>
+        </w:rPr>
+      </w:pPr>
       <w:bookmarkStart w:id="0" w:name="_GoBack"/>
       <w:bookmarkEnd w:id="0"/>
     </w:p>

</xml_diff>